<commit_message>
Refactor CSS by splitting in Bootstrap part and custom part
</commit_message>
<xml_diff>
--- a/docs/documentation/project.docx
+++ b/docs/documentation/project.docx
@@ -13,14 +13,12 @@
           <w:rFonts w:asciiTheme="majorHAnsi" w:hAnsiTheme="majorHAnsi" w:cstheme="majorHAnsi"/>
         </w:rPr>
       </w:pPr>
-      <w:proofErr w:type="spellStart"/>
       <w:r>
         <w:rPr>
           <w:rFonts w:asciiTheme="majorHAnsi" w:hAnsiTheme="majorHAnsi" w:cstheme="majorHAnsi"/>
         </w:rPr>
         <w:t>Concept</w:t>
       </w:r>
-      <w:proofErr w:type="spellEnd"/>
     </w:p>
     <w:p>
       <w:pPr>
@@ -89,14 +87,12 @@
       <w:r>
         <w:t xml:space="preserve">Home </w:t>
       </w:r>
-      <w:proofErr w:type="spellStart"/>
       <w:r>
         <w:t>p</w:t>
       </w:r>
       <w:r>
         <w:t>age</w:t>
       </w:r>
-      <w:proofErr w:type="spellEnd"/>
     </w:p>
     <w:p>
       <w:r>
@@ -150,7 +146,7 @@
           <v:shape id="_x0000_i1025" type="#_x0000_t75" style="width:283.7pt;height:212.25pt" o:ole="">
             <v:imagedata r:id="rId9" o:title=""/>
           </v:shape>
-          <o:OLEObject Type="Embed" ProgID="PowerPoint.Show.12" ShapeID="_x0000_i1025" DrawAspect="Content" ObjectID="_1487220245" r:id="rId10"/>
+          <o:OLEObject Type="Embed" ProgID="PowerPoint.Show.12" ShapeID="_x0000_i1025" DrawAspect="Content" ObjectID="_1498672014" r:id="rId10"/>
         </w:object>
       </w:r>
     </w:p>
@@ -313,13 +309,8 @@
           <w:numId w:val="25"/>
         </w:numPr>
       </w:pPr>
-      <w:proofErr w:type="spellStart"/>
-      <w:r>
-        <w:t>Protected</w:t>
-      </w:r>
-      <w:proofErr w:type="spellEnd"/>
-      <w:r>
-        <w:t xml:space="preserve"> - User Main Menu</w:t>
+      <w:r>
+        <w:t>Protected - User Main Menu</w:t>
       </w:r>
     </w:p>
     <w:p>
@@ -358,7 +349,7 @@
           <v:shape id="_x0000_i1026" type="#_x0000_t75" style="width:283.7pt;height:55.9pt" o:ole="">
             <v:imagedata r:id="rId11" o:title=""/>
           </v:shape>
-          <o:OLEObject Type="Embed" ProgID="PowerPoint.Show.12" ShapeID="_x0000_i1026" DrawAspect="Content" ObjectID="_1487220246" r:id="rId12"/>
+          <o:OLEObject Type="Embed" ProgID="PowerPoint.Show.12" ShapeID="_x0000_i1026" DrawAspect="Content" ObjectID="_1498672015" r:id="rId12"/>
         </w:object>
       </w:r>
     </w:p>
@@ -389,24 +380,13 @@
         <w:fldChar w:fldCharType="end"/>
       </w:r>
       <w:r>
-        <w:t xml:space="preserve"> </w:t>
-      </w:r>
-      <w:proofErr w:type="gramStart"/>
-      <w:r>
-        <w:t xml:space="preserve">- </w:t>
+        <w:t xml:space="preserve"> - </w:t>
       </w:r>
       <w:r>
         <w:rPr>
           <w:noProof/>
         </w:rPr>
-        <w:t xml:space="preserve"> User</w:t>
-      </w:r>
-      <w:proofErr w:type="gramEnd"/>
-      <w:r>
-        <w:rPr>
-          <w:noProof/>
-        </w:rPr>
-        <w:t xml:space="preserve"> Main Menu</w:t>
+        <w:t xml:space="preserve"> User Main Menu</w:t>
       </w:r>
     </w:p>
     <w:p>
@@ -592,23 +572,7 @@
         <w:rPr>
           <w:lang w:val="en-GB"/>
         </w:rPr>
-        <w:t xml:space="preserve">age </w:t>
-      </w:r>
-      <w:proofErr w:type="spellStart"/>
-      <w:proofErr w:type="gramStart"/>
-      <w:r>
-        <w:rPr>
-          <w:lang w:val="en-GB"/>
-        </w:rPr>
-        <w:t>ist</w:t>
-      </w:r>
-      <w:proofErr w:type="spellEnd"/>
-      <w:proofErr w:type="gramEnd"/>
-      <w:r>
-        <w:rPr>
-          <w:lang w:val="en-GB"/>
-        </w:rPr>
-        <w:t xml:space="preserve"> the </w:t>
+        <w:t xml:space="preserve">age ist the </w:t>
       </w:r>
       <w:r>
         <w:rPr>
@@ -720,13 +684,8 @@
           <w:lang w:val="en-GB"/>
         </w:rPr>
       </w:pPr>
-      <w:proofErr w:type="spellStart"/>
-      <w:r>
-        <w:t>Protected</w:t>
-      </w:r>
-      <w:proofErr w:type="spellEnd"/>
-      <w:r>
-        <w:t xml:space="preserve"> - </w:t>
+      <w:r>
+        <w:t xml:space="preserve">Protected - </w:t>
       </w:r>
       <w:r>
         <w:rPr>
@@ -767,7 +726,7 @@
           <v:shape id="_x0000_i1027" type="#_x0000_t75" style="width:283.7pt;height:212.25pt" o:ole="">
             <v:imagedata r:id="rId13" o:title=""/>
           </v:shape>
-          <o:OLEObject Type="Embed" ProgID="PowerPoint.Show.12" ShapeID="_x0000_i1027" DrawAspect="Content" ObjectID="_1487220247" r:id="rId14"/>
+          <o:OLEObject Type="Embed" ProgID="PowerPoint.Show.12" ShapeID="_x0000_i1027" DrawAspect="Content" ObjectID="_1498672016" r:id="rId14"/>
         </w:object>
       </w:r>
     </w:p>
@@ -937,13 +896,8 @@
         </w:rPr>
         <w:t>Mat</w:t>
       </w:r>
-      <w:proofErr w:type="spellStart"/>
-      <w:r>
-        <w:t>ch</w:t>
-      </w:r>
-      <w:proofErr w:type="spellEnd"/>
-      <w:r>
-        <w:t xml:space="preserve"> Area</w:t>
+      <w:r>
+        <w:t>ch Area</w:t>
       </w:r>
       <w:commentRangeEnd w:id="0"/>
       <w:r>
@@ -1085,33 +1039,11 @@
           <w:rFonts w:asciiTheme="majorHAnsi" w:hAnsiTheme="majorHAnsi" w:cstheme="majorHAnsi"/>
         </w:rPr>
       </w:pPr>
-      <w:proofErr w:type="spellStart"/>
-      <w:r>
-        <w:rPr>
-          <w:rFonts w:asciiTheme="majorHAnsi" w:hAnsiTheme="majorHAnsi" w:cstheme="majorHAnsi"/>
-        </w:rPr>
-        <w:t>Local</w:t>
-      </w:r>
-      <w:proofErr w:type="spellEnd"/>
-      <w:r>
-        <w:rPr>
-          <w:rFonts w:asciiTheme="majorHAnsi" w:hAnsiTheme="majorHAnsi" w:cstheme="majorHAnsi"/>
-        </w:rPr>
-        <w:t xml:space="preserve"> </w:t>
-      </w:r>
-      <w:proofErr w:type="spellStart"/>
-      <w:r>
-        <w:rPr>
-          <w:rFonts w:asciiTheme="majorHAnsi" w:hAnsiTheme="majorHAnsi" w:cstheme="majorHAnsi"/>
-        </w:rPr>
-        <w:t>Runtime</w:t>
-      </w:r>
-      <w:proofErr w:type="spellEnd"/>
-      <w:r>
-        <w:rPr>
-          <w:rFonts w:asciiTheme="majorHAnsi" w:hAnsiTheme="majorHAnsi" w:cstheme="majorHAnsi"/>
-        </w:rPr>
-        <w:t xml:space="preserve"> </w:t>
+      <w:r>
+        <w:rPr>
+          <w:rFonts w:asciiTheme="majorHAnsi" w:hAnsiTheme="majorHAnsi" w:cstheme="majorHAnsi"/>
+        </w:rPr>
+        <w:t xml:space="preserve">Local Runtime </w:t>
       </w:r>
       <w:r>
         <w:rPr>
@@ -1133,7 +1065,6 @@
         </w:rPr>
         <w:t xml:space="preserve">This chapter describes how to setup </w:t>
       </w:r>
-      <w:proofErr w:type="spellStart"/>
       <w:r>
         <w:rPr>
           <w:i/>
@@ -1141,7 +1072,6 @@
         </w:rPr>
         <w:t>Laravel</w:t>
       </w:r>
-      <w:proofErr w:type="spellEnd"/>
       <w:r>
         <w:rPr>
           <w:b/>
@@ -1210,21 +1140,7 @@
         <w:rPr>
           <w:lang w:val="en-GB"/>
         </w:rPr>
-        <w:t xml:space="preserve">Virtualization </w:t>
-      </w:r>
-      <w:proofErr w:type="gramStart"/>
-      <w:r>
-        <w:rPr>
-          <w:lang w:val="en-GB"/>
-        </w:rPr>
-        <w:t>engine, that allows to setup,</w:t>
-      </w:r>
-      <w:proofErr w:type="gramEnd"/>
-      <w:r>
-        <w:rPr>
-          <w:lang w:val="en-GB"/>
-        </w:rPr>
-        <w:t xml:space="preserve"> run and administrate virtual m</w:t>
+        <w:t>Virtualization engine, that allows to setup, run and administrate virtual m</w:t>
       </w:r>
       <w:r>
         <w:rPr>
@@ -1283,7 +1199,6 @@
           <w:lang w:val="en-GB"/>
         </w:rPr>
       </w:pPr>
-      <w:proofErr w:type="spellStart"/>
       <w:r>
         <w:rPr>
           <w:lang w:val="en-GB"/>
@@ -1296,7 +1211,6 @@
         </w:rPr>
         <w:t>s</w:t>
       </w:r>
-      <w:proofErr w:type="spellEnd"/>
       <w:r>
         <w:rPr>
           <w:b/>
@@ -1344,7 +1258,6 @@
         </w:rPr>
       </w:pPr>
       <w:bookmarkStart w:id="1" w:name="_Ref412132684"/>
-      <w:proofErr w:type="spellStart"/>
       <w:r>
         <w:rPr>
           <w:rFonts w:asciiTheme="majorHAnsi" w:hAnsiTheme="majorHAnsi" w:cstheme="majorHAnsi"/>
@@ -1352,7 +1265,6 @@
         <w:t>Prerequirements</w:t>
       </w:r>
       <w:bookmarkEnd w:id="1"/>
-      <w:proofErr w:type="spellEnd"/>
     </w:p>
     <w:p>
       <w:pPr>
@@ -1576,36 +1488,16 @@
                 <w:lang w:val="en-GB"/>
               </w:rPr>
               <w:tab/>
-              <w:t xml:space="preserve">git </w:t>
+              <w:t>git config --global user.name "</w:t>
             </w:r>
-            <w:proofErr w:type="spellStart"/>
             <w:r>
               <w:rPr>
                 <w:rFonts w:ascii="Courier New" w:hAnsi="Courier New" w:cs="Courier New"/>
                 <w:color w:val="92D050"/>
                 <w:lang w:val="en-GB"/>
               </w:rPr>
-              <w:t>config</w:t>
-            </w:r>
-            <w:proofErr w:type="spellEnd"/>
-            <w:r>
-              <w:rPr>
-                <w:rFonts w:ascii="Courier New" w:hAnsi="Courier New" w:cs="Courier New"/>
-                <w:color w:val="92D050"/>
-                <w:lang w:val="en-GB"/>
-              </w:rPr>
-              <w:t xml:space="preserve"> --global user.name "</w:t>
-            </w:r>
-            <w:proofErr w:type="spellStart"/>
-            <w:r>
-              <w:rPr>
-                <w:rFonts w:ascii="Courier New" w:hAnsi="Courier New" w:cs="Courier New"/>
-                <w:color w:val="92D050"/>
-                <w:lang w:val="en-GB"/>
-              </w:rPr>
               <w:t>my_user_name</w:t>
             </w:r>
-            <w:proofErr w:type="spellEnd"/>
             <w:r>
               <w:rPr>
                 <w:rFonts w:ascii="Courier New" w:hAnsi="Courier New" w:cs="Courier New"/>
@@ -1641,43 +1533,7 @@
                 <w:lang w:val="en-GB"/>
               </w:rPr>
               <w:tab/>
-              <w:t xml:space="preserve">git </w:t>
-            </w:r>
-            <w:proofErr w:type="spellStart"/>
-            <w:r>
-              <w:rPr>
-                <w:rFonts w:ascii="Courier New" w:hAnsi="Courier New" w:cs="Courier New"/>
-                <w:color w:val="92D050"/>
-                <w:lang w:val="en-GB"/>
-              </w:rPr>
-              <w:t>config</w:t>
-            </w:r>
-            <w:proofErr w:type="spellEnd"/>
-            <w:r>
-              <w:rPr>
-                <w:rFonts w:ascii="Courier New" w:hAnsi="Courier New" w:cs="Courier New"/>
-                <w:color w:val="92D050"/>
-                <w:lang w:val="en-GB"/>
-              </w:rPr>
-              <w:t xml:space="preserve"> --global </w:t>
-            </w:r>
-            <w:proofErr w:type="spellStart"/>
-            <w:r>
-              <w:rPr>
-                <w:rFonts w:ascii="Courier New" w:hAnsi="Courier New" w:cs="Courier New"/>
-                <w:color w:val="92D050"/>
-                <w:lang w:val="en-GB"/>
-              </w:rPr>
-              <w:t>user.email</w:t>
-            </w:r>
-            <w:proofErr w:type="spellEnd"/>
-            <w:r>
-              <w:rPr>
-                <w:rFonts w:ascii="Courier New" w:hAnsi="Courier New" w:cs="Courier New"/>
-                <w:color w:val="92D050"/>
-                <w:lang w:val="en-GB"/>
-              </w:rPr>
-              <w:t xml:space="preserve"> </w:t>
+              <w:t xml:space="preserve">git config --global user.email </w:t>
             </w:r>
             <w:r>
               <w:rPr>
@@ -1873,18 +1729,8 @@
                 <w:color w:val="FFFFFF" w:themeColor="background1"/>
                 <w:lang w:val="en-GB"/>
               </w:rPr>
-              <w:t xml:space="preserve"> C:\Program Files\Oracle\</w:t>
+              <w:t xml:space="preserve"> C:\Program Files\Oracle\VirtualBox</w:t>
             </w:r>
-            <w:proofErr w:type="spellStart"/>
-            <w:r>
-              <w:rPr>
-                <w:b w:val="0"/>
-                <w:color w:val="FFFFFF" w:themeColor="background1"/>
-                <w:lang w:val="en-GB"/>
-              </w:rPr>
-              <w:t>VirtualBox</w:t>
-            </w:r>
-            <w:proofErr w:type="spellEnd"/>
           </w:p>
         </w:tc>
       </w:tr>
@@ -2012,25 +1858,7 @@
                 <w:color w:val="FFFFFF" w:themeColor="background1"/>
                 <w:lang w:val="en-GB"/>
               </w:rPr>
-              <w:t>C:\Program Files (x86)\</w:t>
-            </w:r>
-            <w:proofErr w:type="spellStart"/>
-            <w:r>
-              <w:rPr>
-                <w:b w:val="0"/>
-                <w:color w:val="FFFFFF" w:themeColor="background1"/>
-                <w:lang w:val="en-GB"/>
-              </w:rPr>
-              <w:t>HashiCorp</w:t>
-            </w:r>
-            <w:proofErr w:type="spellEnd"/>
-            <w:r>
-              <w:rPr>
-                <w:b w:val="0"/>
-                <w:color w:val="FFFFFF" w:themeColor="background1"/>
-                <w:lang w:val="en-GB"/>
-              </w:rPr>
-              <w:t>\Vagrant</w:t>
+              <w:t>C:\Program Files (x86)\HashiCorp\Vagrant</w:t>
             </w:r>
           </w:p>
         </w:tc>
@@ -2120,39 +1948,7 @@
                 <w:b w:val="0"/>
                 <w:color w:val="FFFFFF" w:themeColor="background1"/>
               </w:rPr>
-              <w:t xml:space="preserve"> </w:t>
-            </w:r>
-            <w:proofErr w:type="spellStart"/>
-            <w:r>
-              <w:rPr>
-                <w:b w:val="0"/>
-                <w:color w:val="FFFFFF" w:themeColor="background1"/>
-              </w:rPr>
-              <w:t>entwicklung</w:t>
-            </w:r>
-            <w:proofErr w:type="spellEnd"/>
-            <w:r>
-              <w:rPr>
-                <w:b w:val="0"/>
-                <w:color w:val="FFFFFF" w:themeColor="background1"/>
-              </w:rPr>
-              <w:t>/</w:t>
-            </w:r>
-            <w:proofErr w:type="spellStart"/>
-            <w:r>
-              <w:rPr>
-                <w:b w:val="0"/>
-                <w:color w:val="FFFFFF" w:themeColor="background1"/>
-              </w:rPr>
-              <w:t>installer</w:t>
-            </w:r>
-            <w:proofErr w:type="spellEnd"/>
-            <w:r>
-              <w:rPr>
-                <w:b w:val="0"/>
-                <w:color w:val="FFFFFF" w:themeColor="background1"/>
-              </w:rPr>
-              <w:t>/vcredist_x64.exe</w:t>
+              <w:t xml:space="preserve"> entwicklung/installer/vcredist_x64.exe</w:t>
             </w:r>
           </w:p>
         </w:tc>
@@ -2189,18 +1985,10 @@
         <w:ind w:left="708"/>
       </w:pPr>
       <w:r>
-        <w:t xml:space="preserve">Extra </w:t>
-      </w:r>
-      <w:proofErr w:type="spellStart"/>
-      <w:r>
-        <w:t>c</w:t>
-      </w:r>
-      <w:r>
-        <w:t>onfigurations</w:t>
-      </w:r>
-      <w:proofErr w:type="spellEnd"/>
-      <w:r>
-        <w:t>:</w:t>
+        <w:t>Extra c</w:t>
+      </w:r>
+      <w:r>
+        <w:t>onfigurations:</w:t>
       </w:r>
     </w:p>
     <w:p>
@@ -2277,19 +2065,11 @@
         </w:rPr>
         <w:t xml:space="preserve">file </w:t>
       </w:r>
-      <w:proofErr w:type="spellStart"/>
-      <w:r>
-        <w:rPr>
-          <w:lang w:val="en-GB"/>
-        </w:rPr>
-        <w:t>php.ini.development</w:t>
-      </w:r>
-      <w:proofErr w:type="spellEnd"/>
-      <w:r>
-        <w:rPr>
-          <w:lang w:val="en-GB"/>
-        </w:rPr>
-        <w:t xml:space="preserve"> </w:t>
+      <w:r>
+        <w:rPr>
+          <w:lang w:val="en-GB"/>
+        </w:rPr>
+        <w:t xml:space="preserve">php.ini.development </w:t>
       </w:r>
       <w:r>
         <w:rPr>
@@ -2348,41 +2128,13 @@
           <w:rFonts w:ascii="Courier New" w:hAnsi="Courier New" w:cs="Courier New"/>
         </w:rPr>
       </w:pPr>
-      <w:proofErr w:type="spellStart"/>
       <w:r>
         <w:rPr>
           <w:rFonts w:ascii="Courier New" w:hAnsi="Courier New" w:cs="Courier New"/>
           <w:szCs w:val="20"/>
           <w:lang w:eastAsia="de-DE"/>
         </w:rPr>
-        <w:t>extension_dir</w:t>
-      </w:r>
-      <w:proofErr w:type="spellEnd"/>
-      <w:r>
-        <w:rPr>
-          <w:rFonts w:ascii="Courier New" w:hAnsi="Courier New" w:cs="Courier New"/>
-          <w:szCs w:val="20"/>
-          <w:lang w:eastAsia="de-DE"/>
-        </w:rPr>
-        <w:t xml:space="preserve"> = "</w:t>
-      </w:r>
-      <w:proofErr w:type="spellStart"/>
-      <w:r>
-        <w:rPr>
-          <w:rFonts w:ascii="Courier New" w:hAnsi="Courier New" w:cs="Courier New"/>
-          <w:szCs w:val="20"/>
-          <w:lang w:eastAsia="de-DE"/>
-        </w:rPr>
-        <w:t>ext</w:t>
-      </w:r>
-      <w:proofErr w:type="spellEnd"/>
-      <w:r>
-        <w:rPr>
-          <w:rFonts w:ascii="Courier New" w:hAnsi="Courier New" w:cs="Courier New"/>
-          <w:szCs w:val="20"/>
-          <w:lang w:eastAsia="de-DE"/>
-        </w:rPr>
-        <w:t>"</w:t>
+        <w:t>extension_dir = "ext"</w:t>
       </w:r>
     </w:p>
     <w:p>
@@ -2485,33 +2237,13 @@
           <w:rFonts w:ascii="Courier New" w:hAnsi="Courier New" w:cs="Courier New"/>
         </w:rPr>
       </w:pPr>
-      <w:proofErr w:type="gramStart"/>
       <w:r>
         <w:rPr>
           <w:rFonts w:ascii="Courier New" w:hAnsi="Courier New" w:cs="Courier New"/>
           <w:szCs w:val="20"/>
           <w:lang w:eastAsia="de-DE"/>
         </w:rPr>
-        <w:t>extension=</w:t>
-      </w:r>
-      <w:proofErr w:type="spellStart"/>
-      <w:proofErr w:type="gramEnd"/>
-      <w:r>
-        <w:rPr>
-          <w:rFonts w:ascii="Courier New" w:hAnsi="Courier New" w:cs="Courier New"/>
-          <w:szCs w:val="20"/>
-          <w:lang w:eastAsia="de-DE"/>
-        </w:rPr>
-        <w:t>ext</w:t>
-      </w:r>
-      <w:proofErr w:type="spellEnd"/>
-      <w:r>
-        <w:rPr>
-          <w:rFonts w:ascii="Courier New" w:hAnsi="Courier New" w:cs="Courier New"/>
-          <w:szCs w:val="20"/>
-          <w:lang w:eastAsia="de-DE"/>
-        </w:rPr>
-        <w:t>/php_openssl.dll</w:t>
+        <w:t>extension=ext/php_openssl.dll</w:t>
       </w:r>
     </w:p>
     <w:p>
@@ -2538,23 +2270,7 @@
           <w:szCs w:val="20"/>
           <w:lang w:val="en-GB" w:eastAsia="de-DE"/>
         </w:rPr>
-        <w:t>(Note that the location of the .</w:t>
-      </w:r>
-      <w:proofErr w:type="spellStart"/>
-      <w:r>
-        <w:rPr>
-          <w:szCs w:val="20"/>
-          <w:lang w:val="en-GB" w:eastAsia="de-DE"/>
-        </w:rPr>
-        <w:t>dll</w:t>
-      </w:r>
-      <w:proofErr w:type="spellEnd"/>
-      <w:r>
-        <w:rPr>
-          <w:szCs w:val="20"/>
-          <w:lang w:val="en-GB" w:eastAsia="de-DE"/>
-        </w:rPr>
-        <w:t xml:space="preserve"> file must be relative to the php.ini file)</w:t>
+        <w:t>(Note that the location of the .dll file must be relative to the php.ini file)</w:t>
       </w:r>
     </w:p>
     <w:p>
@@ -2596,21 +2312,7 @@
         <w:rPr>
           <w:lang w:val="en-GB"/>
         </w:rPr>
-        <w:t xml:space="preserve"> </w:t>
-      </w:r>
-      <w:proofErr w:type="spellStart"/>
-      <w:r>
-        <w:rPr>
-          <w:lang w:val="en-GB"/>
-        </w:rPr>
-        <w:t>mbstring</w:t>
-      </w:r>
-      <w:proofErr w:type="spellEnd"/>
-      <w:r>
-        <w:rPr>
-          <w:lang w:val="en-GB"/>
-        </w:rPr>
-        <w:t xml:space="preserve"> extension </w:t>
+        <w:t xml:space="preserve"> mbstring extension </w:t>
       </w:r>
       <w:r>
         <w:rPr>
@@ -2660,33 +2362,13 @@
           <w:rFonts w:ascii="Courier New" w:hAnsi="Courier New" w:cs="Courier New"/>
         </w:rPr>
       </w:pPr>
-      <w:proofErr w:type="gramStart"/>
       <w:r>
         <w:rPr>
           <w:rFonts w:ascii="Courier New" w:hAnsi="Courier New" w:cs="Courier New"/>
           <w:szCs w:val="20"/>
           <w:lang w:eastAsia="de-DE"/>
         </w:rPr>
-        <w:t>extension=</w:t>
-      </w:r>
-      <w:proofErr w:type="spellStart"/>
-      <w:proofErr w:type="gramEnd"/>
-      <w:r>
-        <w:rPr>
-          <w:rFonts w:ascii="Courier New" w:hAnsi="Courier New" w:cs="Courier New"/>
-          <w:szCs w:val="20"/>
-          <w:lang w:eastAsia="de-DE"/>
-        </w:rPr>
-        <w:t>ext</w:t>
-      </w:r>
-      <w:proofErr w:type="spellEnd"/>
-      <w:r>
-        <w:rPr>
-          <w:rFonts w:ascii="Courier New" w:hAnsi="Courier New" w:cs="Courier New"/>
-          <w:szCs w:val="20"/>
-          <w:lang w:eastAsia="de-DE"/>
-        </w:rPr>
-        <w:t>/php_mbstring.dll</w:t>
+        <w:t>extension=ext/php_mbstring.dll</w:t>
       </w:r>
     </w:p>
     <w:p>
@@ -2797,19 +2479,11 @@
                 <w:color w:val="FFFFFF" w:themeColor="background1"/>
               </w:rPr>
             </w:pPr>
-            <w:proofErr w:type="spellStart"/>
             <w:r>
               <w:rPr>
                 <w:color w:val="FFFFFF" w:themeColor="background1"/>
               </w:rPr>
-              <w:t>Install</w:t>
-            </w:r>
-            <w:proofErr w:type="spellEnd"/>
-            <w:r>
-              <w:rPr>
-                <w:color w:val="FFFFFF" w:themeColor="background1"/>
-              </w:rPr>
-              <w:t xml:space="preserve"> Path: </w:t>
+              <w:t xml:space="preserve">Install Path: </w:t>
             </w:r>
             <w:r>
               <w:rPr>
@@ -3016,25 +2690,7 @@
                 <w:color w:val="FFFFFF" w:themeColor="background1"/>
                 <w:lang w:val="en-GB"/>
               </w:rPr>
-              <w:t xml:space="preserve"> </w:t>
-            </w:r>
-            <w:proofErr w:type="spellStart"/>
-            <w:r>
-              <w:rPr>
-                <w:b w:val="0"/>
-                <w:color w:val="FFFFFF" w:themeColor="background1"/>
-                <w:lang w:val="en-GB"/>
-              </w:rPr>
-              <w:t>diretory</w:t>
-            </w:r>
-            <w:proofErr w:type="spellEnd"/>
-            <w:r>
-              <w:rPr>
-                <w:b w:val="0"/>
-                <w:color w:val="FFFFFF" w:themeColor="background1"/>
-                <w:lang w:val="en-GB"/>
-              </w:rPr>
-              <w:t xml:space="preserve">: </w:t>
+              <w:t xml:space="preserve"> diretory: </w:t>
             </w:r>
             <w:r>
               <w:rPr>
@@ -3110,7 +2766,6 @@
         </w:rPr>
         <w:t xml:space="preserve"> and </w:t>
       </w:r>
-      <w:proofErr w:type="spellStart"/>
       <w:r>
         <w:rPr>
           <w:i/>
@@ -3118,7 +2773,6 @@
         </w:rPr>
         <w:t>Laravel</w:t>
       </w:r>
-      <w:proofErr w:type="spellEnd"/>
       <w:r>
         <w:rPr>
           <w:lang w:val="en-GB"/>
@@ -3143,19 +2797,11 @@
         </w:rPr>
         <w:t>[</w:t>
       </w:r>
-      <w:proofErr w:type="spellStart"/>
-      <w:r>
-        <w:rPr>
-          <w:lang w:val="en-GB"/>
-        </w:rPr>
-        <w:t>Commandline</w:t>
-      </w:r>
-      <w:proofErr w:type="spellEnd"/>
-      <w:r>
-        <w:rPr>
-          <w:lang w:val="en-GB"/>
-        </w:rPr>
-        <w:t>]</w:t>
+      <w:r>
+        <w:rPr>
+          <w:lang w:val="en-GB"/>
+        </w:rPr>
+        <w:t>Commandline]</w:t>
       </w:r>
       <w:r>
         <w:rPr>
@@ -3167,21 +2813,7 @@
         <w:rPr>
           <w:lang w:val="en-GB"/>
         </w:rPr>
-        <w:t>d the box “</w:t>
-      </w:r>
-      <w:proofErr w:type="spellStart"/>
-      <w:r>
-        <w:rPr>
-          <w:lang w:val="en-GB"/>
-        </w:rPr>
-        <w:t>laravel</w:t>
-      </w:r>
-      <w:proofErr w:type="spellEnd"/>
-      <w:r>
-        <w:rPr>
-          <w:lang w:val="en-GB"/>
-        </w:rPr>
-        <w:t>/homestead” to Vagrant:</w:t>
+        <w:t>d the box “laravel/homestead” to Vagrant:</w:t>
       </w:r>
     </w:p>
     <w:tbl>
@@ -3222,25 +2854,7 @@
                 <w:color w:val="00B0F0"/>
                 <w:lang w:val="en-GB"/>
               </w:rPr>
-              <w:t xml:space="preserve">vagrant box add </w:t>
-            </w:r>
-            <w:proofErr w:type="spellStart"/>
-            <w:r>
-              <w:rPr>
-                <w:rFonts w:ascii="Courier New" w:hAnsi="Courier New" w:cs="Courier New"/>
-                <w:color w:val="00B0F0"/>
-                <w:lang w:val="en-GB"/>
-              </w:rPr>
-              <w:t>laravel</w:t>
-            </w:r>
-            <w:proofErr w:type="spellEnd"/>
-            <w:r>
-              <w:rPr>
-                <w:rFonts w:ascii="Courier New" w:hAnsi="Courier New" w:cs="Courier New"/>
-                <w:color w:val="00B0F0"/>
-                <w:lang w:val="en-GB"/>
-              </w:rPr>
-              <w:t>/homestead</w:t>
+              <w:t>vagrant box add laravel/homestead</w:t>
             </w:r>
           </w:p>
         </w:tc>
@@ -3359,46 +2973,14 @@
           <w:rFonts w:asciiTheme="majorHAnsi" w:hAnsiTheme="majorHAnsi" w:cstheme="majorHAnsi"/>
           <w:lang w:val="en-GB"/>
         </w:rPr>
-        <w:t>[</w:t>
-      </w:r>
-      <w:proofErr w:type="spellStart"/>
-      <w:r>
-        <w:rPr>
-          <w:rFonts w:asciiTheme="majorHAnsi" w:hAnsiTheme="majorHAnsi" w:cstheme="majorHAnsi"/>
-          <w:lang w:val="en-GB"/>
-        </w:rPr>
-        <w:t>Commandline</w:t>
-      </w:r>
-      <w:proofErr w:type="spellEnd"/>
-      <w:r>
-        <w:rPr>
-          <w:rFonts w:asciiTheme="majorHAnsi" w:hAnsiTheme="majorHAnsi" w:cstheme="majorHAnsi"/>
-          <w:lang w:val="en-GB"/>
-        </w:rPr>
-        <w:t xml:space="preserve">; </w:t>
-      </w:r>
-      <w:r>
-        <w:rPr>
-          <w:rFonts w:asciiTheme="majorHAnsi" w:hAnsiTheme="majorHAnsi" w:cstheme="majorHAnsi"/>
-          <w:lang w:val="en-GB"/>
-        </w:rPr>
-        <w:t xml:space="preserve">path of the downloaded </w:t>
-      </w:r>
-      <w:proofErr w:type="spellStart"/>
-      <w:r>
-        <w:rPr>
-          <w:rFonts w:asciiTheme="majorHAnsi" w:hAnsiTheme="majorHAnsi" w:cstheme="majorHAnsi"/>
-          <w:lang w:val="en-GB"/>
-        </w:rPr>
-        <w:t>Homestad</w:t>
-      </w:r>
-      <w:proofErr w:type="spellEnd"/>
-      <w:r>
-        <w:rPr>
-          <w:rFonts w:asciiTheme="majorHAnsi" w:hAnsiTheme="majorHAnsi" w:cstheme="majorHAnsi"/>
-          <w:lang w:val="en-GB"/>
-        </w:rPr>
-        <w:t xml:space="preserve"> instance</w:t>
+        <w:t xml:space="preserve">[Commandline; </w:t>
+      </w:r>
+      <w:r>
+        <w:rPr>
+          <w:rFonts w:asciiTheme="majorHAnsi" w:hAnsiTheme="majorHAnsi" w:cstheme="majorHAnsi"/>
+          <w:lang w:val="en-GB"/>
+        </w:rPr>
+        <w:t>path of the downloaded Homestad instance</w:t>
       </w:r>
       <w:r>
         <w:rPr>
@@ -3542,7 +3124,6 @@
         </w:rPr>
         <w:t xml:space="preserve">, including the </w:t>
       </w:r>
-      <w:proofErr w:type="spellStart"/>
       <w:r>
         <w:rPr>
           <w:rFonts w:asciiTheme="majorHAnsi" w:hAnsiTheme="majorHAnsi" w:cstheme="majorHAnsi"/>
@@ -3551,7 +3132,6 @@
         </w:rPr>
         <w:t>Homestead.yaml</w:t>
       </w:r>
-      <w:proofErr w:type="spellEnd"/>
       <w:r>
         <w:rPr>
           <w:rFonts w:asciiTheme="majorHAnsi" w:hAnsiTheme="majorHAnsi" w:cstheme="majorHAnsi"/>
@@ -3613,23 +3193,13 @@
         </w:rPr>
         <w:t xml:space="preserve">the </w:t>
       </w:r>
-      <w:proofErr w:type="spellStart"/>
       <w:r>
         <w:rPr>
           <w:rFonts w:asciiTheme="majorHAnsi" w:hAnsiTheme="majorHAnsi" w:cstheme="majorHAnsi"/>
           <w:i/>
           <w:lang w:val="en-GB"/>
         </w:rPr>
-        <w:t>Laravel</w:t>
-      </w:r>
-      <w:proofErr w:type="spellEnd"/>
-      <w:r>
-        <w:rPr>
-          <w:rFonts w:asciiTheme="majorHAnsi" w:hAnsiTheme="majorHAnsi" w:cstheme="majorHAnsi"/>
-          <w:i/>
-          <w:lang w:val="en-GB"/>
-        </w:rPr>
-        <w:t xml:space="preserve"> Installer</w:t>
+        <w:t>Laravel Installer</w:t>
       </w:r>
       <w:r>
         <w:rPr>
@@ -3684,25 +3254,7 @@
                 <w:color w:val="92D050"/>
                 <w:lang w:val="en-GB"/>
               </w:rPr>
-              <w:t>composer global require "</w:t>
-            </w:r>
-            <w:proofErr w:type="spellStart"/>
-            <w:r>
-              <w:rPr>
-                <w:rFonts w:ascii="Courier New" w:hAnsi="Courier New" w:cs="Courier New"/>
-                <w:color w:val="92D050"/>
-                <w:lang w:val="en-GB"/>
-              </w:rPr>
-              <w:t>laravel</w:t>
-            </w:r>
-            <w:proofErr w:type="spellEnd"/>
-            <w:r>
-              <w:rPr>
-                <w:rFonts w:ascii="Courier New" w:hAnsi="Courier New" w:cs="Courier New"/>
-                <w:color w:val="92D050"/>
-                <w:lang w:val="en-GB"/>
-              </w:rPr>
-              <w:t>/installer=~1.1"</w:t>
+              <w:t>composer global require "laravel/installer=~1.1"</w:t>
             </w:r>
           </w:p>
         </w:tc>
@@ -3733,49 +3285,7 @@
           <w:lang w:val="en-GB"/>
         </w:rPr>
         <w:lastRenderedPageBreak/>
-        <w:t>[</w:t>
-      </w:r>
-      <w:proofErr w:type="spellStart"/>
-      <w:r>
-        <w:rPr>
-          <w:lang w:val="en-GB"/>
-        </w:rPr>
-        <w:t>Commandline</w:t>
-      </w:r>
-      <w:proofErr w:type="spellEnd"/>
-      <w:r>
-        <w:rPr>
-          <w:lang w:val="en-GB"/>
-        </w:rPr>
-        <w:t xml:space="preserve">] With the </w:t>
-      </w:r>
-      <w:proofErr w:type="spellStart"/>
-      <w:r>
-        <w:rPr>
-          <w:lang w:val="en-GB"/>
-        </w:rPr>
-        <w:t>Laravel</w:t>
-      </w:r>
-      <w:proofErr w:type="spellEnd"/>
-      <w:r>
-        <w:rPr>
-          <w:lang w:val="en-GB"/>
-        </w:rPr>
-        <w:t xml:space="preserve"> Installer, a new </w:t>
-      </w:r>
-      <w:proofErr w:type="spellStart"/>
-      <w:r>
-        <w:rPr>
-          <w:lang w:val="en-GB"/>
-        </w:rPr>
-        <w:t>Laravel</w:t>
-      </w:r>
-      <w:proofErr w:type="spellEnd"/>
-      <w:r>
-        <w:rPr>
-          <w:lang w:val="en-GB"/>
-        </w:rPr>
-        <w:t xml:space="preserve"> project can be installed in the current directory</w:t>
+        <w:t>[Commandline] With the Laravel Installer, a new Laravel project can be installed in the current directory</w:t>
       </w:r>
       <w:r>
         <w:rPr>
@@ -3793,21 +3303,7 @@
         <w:rPr>
           <w:lang w:val="en-GB"/>
         </w:rPr>
-        <w:t xml:space="preserve">from now on used as example name of the </w:t>
-      </w:r>
-      <w:proofErr w:type="spellStart"/>
-      <w:r>
-        <w:rPr>
-          <w:lang w:val="en-GB"/>
-        </w:rPr>
-        <w:t>Laravel</w:t>
-      </w:r>
-      <w:proofErr w:type="spellEnd"/>
-      <w:r>
-        <w:rPr>
-          <w:lang w:val="en-GB"/>
-        </w:rPr>
-        <w:t xml:space="preserve"> pr</w:t>
+        <w:t>from now on used as example name of the Laravel pr</w:t>
       </w:r>
       <w:r>
         <w:rPr>
@@ -3860,23 +3356,13 @@
                 <w:lang w:val="en-GB"/>
               </w:rPr>
             </w:pPr>
-            <w:proofErr w:type="spellStart"/>
             <w:r>
               <w:rPr>
                 <w:rFonts w:ascii="Courier New" w:hAnsi="Courier New" w:cs="Courier New"/>
                 <w:color w:val="00B0F0"/>
                 <w:lang w:val="en-GB"/>
               </w:rPr>
-              <w:t>laravel</w:t>
-            </w:r>
-            <w:proofErr w:type="spellEnd"/>
-            <w:r>
-              <w:rPr>
-                <w:rFonts w:ascii="Courier New" w:hAnsi="Courier New" w:cs="Courier New"/>
-                <w:color w:val="00B0F0"/>
-                <w:lang w:val="en-GB"/>
-              </w:rPr>
-              <w:t xml:space="preserve"> new </w:t>
+              <w:t xml:space="preserve">laravel new </w:t>
             </w:r>
             <w:r>
               <w:rPr>
@@ -3909,14 +3395,12 @@
           <w:rFonts w:asciiTheme="majorHAnsi" w:hAnsiTheme="majorHAnsi" w:cstheme="majorHAnsi"/>
         </w:rPr>
       </w:pPr>
-      <w:proofErr w:type="spellStart"/>
       <w:r>
         <w:rPr>
           <w:rFonts w:asciiTheme="majorHAnsi" w:hAnsiTheme="majorHAnsi" w:cstheme="majorHAnsi"/>
         </w:rPr>
         <w:t>Configuration</w:t>
       </w:r>
-      <w:proofErr w:type="spellEnd"/>
     </w:p>
     <w:p>
       <w:pPr>
@@ -3937,7 +3421,6 @@
         </w:rPr>
         <w:t xml:space="preserve">in the </w:t>
       </w:r>
-      <w:proofErr w:type="spellStart"/>
       <w:r>
         <w:rPr>
           <w:i/>
@@ -3945,7 +3428,6 @@
         </w:rPr>
         <w:t>Homestead.yaml</w:t>
       </w:r>
-      <w:proofErr w:type="spellEnd"/>
       <w:r>
         <w:rPr>
           <w:lang w:val="en-GB"/>
@@ -4006,7 +3488,6 @@
                 <w:lang w:val="en-GB"/>
               </w:rPr>
             </w:pPr>
-            <w:proofErr w:type="spellStart"/>
             <w:r>
               <w:rPr>
                 <w:rFonts w:ascii="Courier New" w:hAnsi="Courier New" w:cs="Courier New"/>
@@ -4014,17 +3495,7 @@
                 <w:color w:val="C00000"/>
                 <w:lang w:val="en-GB"/>
               </w:rPr>
-              <w:t>ip</w:t>
-            </w:r>
-            <w:proofErr w:type="spellEnd"/>
-            <w:r>
-              <w:rPr>
-                <w:rFonts w:ascii="Courier New" w:hAnsi="Courier New" w:cs="Courier New"/>
-                <w:b w:val="0"/>
-                <w:color w:val="C00000"/>
-                <w:lang w:val="en-GB"/>
-              </w:rPr>
-              <w:t>: "192.168.10.10"</w:t>
+              <w:t>ip: "192.168.10.10"</w:t>
             </w:r>
           </w:p>
           <w:p>
@@ -4059,7 +3530,6 @@
                 <w:lang w:val="en-GB"/>
               </w:rPr>
             </w:pPr>
-            <w:proofErr w:type="spellStart"/>
             <w:r>
               <w:rPr>
                 <w:rFonts w:ascii="Courier New" w:hAnsi="Courier New" w:cs="Courier New"/>
@@ -4067,17 +3537,7 @@
                 <w:color w:val="C00000"/>
                 <w:lang w:val="en-GB"/>
               </w:rPr>
-              <w:t>cpus</w:t>
-            </w:r>
-            <w:proofErr w:type="spellEnd"/>
-            <w:r>
-              <w:rPr>
-                <w:rFonts w:ascii="Courier New" w:hAnsi="Courier New" w:cs="Courier New"/>
-                <w:b w:val="0"/>
-                <w:color w:val="C00000"/>
-                <w:lang w:val="en-GB"/>
-              </w:rPr>
-              <w:t>: 1</w:t>
+              <w:t>cpus: 1</w:t>
             </w:r>
           </w:p>
           <w:p>
@@ -4110,27 +3570,7 @@
                 <w:color w:val="C00000"/>
                 <w:lang w:val="en-GB"/>
               </w:rPr>
-              <w:t>authorize: ~/.</w:t>
-            </w:r>
-            <w:proofErr w:type="spellStart"/>
-            <w:r>
-              <w:rPr>
-                <w:rFonts w:ascii="Courier New" w:hAnsi="Courier New" w:cs="Courier New"/>
-                <w:b w:val="0"/>
-                <w:color w:val="C00000"/>
-                <w:lang w:val="en-GB"/>
-              </w:rPr>
-              <w:t>ssh</w:t>
-            </w:r>
-            <w:proofErr w:type="spellEnd"/>
-            <w:r>
-              <w:rPr>
-                <w:rFonts w:ascii="Courier New" w:hAnsi="Courier New" w:cs="Courier New"/>
-                <w:b w:val="0"/>
-                <w:color w:val="C00000"/>
-                <w:lang w:val="en-GB"/>
-              </w:rPr>
-              <w:t>/id_rsa.pub</w:t>
+              <w:t>authorize: ~/.ssh/id_rsa.pub</w:t>
             </w:r>
           </w:p>
           <w:p>
@@ -4184,39 +3624,8 @@
                 <w:color w:val="C00000"/>
                 <w:lang w:val="en-GB"/>
               </w:rPr>
-              <w:t xml:space="preserve">    - ~/.</w:t>
+              <w:t xml:space="preserve">    - ~/.ssh/id_rsa</w:t>
             </w:r>
-            <w:proofErr w:type="spellStart"/>
-            <w:r>
-              <w:rPr>
-                <w:rFonts w:ascii="Courier New" w:hAnsi="Courier New" w:cs="Courier New"/>
-                <w:b w:val="0"/>
-                <w:color w:val="C00000"/>
-                <w:lang w:val="en-GB"/>
-              </w:rPr>
-              <w:t>ssh</w:t>
-            </w:r>
-            <w:proofErr w:type="spellEnd"/>
-            <w:r>
-              <w:rPr>
-                <w:rFonts w:ascii="Courier New" w:hAnsi="Courier New" w:cs="Courier New"/>
-                <w:b w:val="0"/>
-                <w:color w:val="C00000"/>
-                <w:lang w:val="en-GB"/>
-              </w:rPr>
-              <w:t>/</w:t>
-            </w:r>
-            <w:proofErr w:type="spellStart"/>
-            <w:r>
-              <w:rPr>
-                <w:rFonts w:ascii="Courier New" w:hAnsi="Courier New" w:cs="Courier New"/>
-                <w:b w:val="0"/>
-                <w:color w:val="C00000"/>
-                <w:lang w:val="en-GB"/>
-              </w:rPr>
-              <w:t>id_rsa</w:t>
-            </w:r>
-            <w:proofErr w:type="spellEnd"/>
           </w:p>
           <w:p>
             <w:pPr>
@@ -4305,19 +3714,8 @@
                 <w:color w:val="C00000"/>
                 <w:lang w:val="en-GB"/>
               </w:rPr>
-              <w:t>]\</w:t>
+              <w:t>]\src</w:t>
             </w:r>
-            <w:proofErr w:type="spellStart"/>
-            <w:r>
-              <w:rPr>
-                <w:rFonts w:ascii="Courier New" w:hAnsi="Courier New" w:cs="Courier New"/>
-                <w:b w:val="0"/>
-                <w:color w:val="C00000"/>
-                <w:lang w:val="en-GB"/>
-              </w:rPr>
-              <w:t>src</w:t>
-            </w:r>
-            <w:proofErr w:type="spellEnd"/>
           </w:p>
           <w:p>
             <w:pPr>
@@ -4337,19 +3735,8 @@
                 <w:color w:val="C00000"/>
                 <w:lang w:val="en-GB"/>
               </w:rPr>
-              <w:t xml:space="preserve">      to: /home/vagrant/my-project/</w:t>
+              <w:t xml:space="preserve">      to: /home/vagrant/my-project/src</w:t>
             </w:r>
-            <w:proofErr w:type="spellStart"/>
-            <w:r>
-              <w:rPr>
-                <w:rFonts w:ascii="Courier New" w:hAnsi="Courier New" w:cs="Courier New"/>
-                <w:b w:val="0"/>
-                <w:color w:val="C00000"/>
-                <w:lang w:val="en-GB"/>
-              </w:rPr>
-              <w:t>src</w:t>
-            </w:r>
-            <w:proofErr w:type="spellEnd"/>
           </w:p>
           <w:p>
             <w:pPr>
@@ -4402,19 +3789,8 @@
                 <w:color w:val="C00000"/>
                 <w:lang w:val="en-GB"/>
               </w:rPr>
-              <w:t xml:space="preserve">    - map: </w:t>
+              <w:t xml:space="preserve">    - map: virtualhost.app</w:t>
             </w:r>
-            <w:proofErr w:type="spellStart"/>
-            <w:r>
-              <w:rPr>
-                <w:rFonts w:ascii="Courier New" w:hAnsi="Courier New" w:cs="Courier New"/>
-                <w:b w:val="0"/>
-                <w:color w:val="C00000"/>
-                <w:lang w:val="en-GB"/>
-              </w:rPr>
-              <w:t>virtualhost.app</w:t>
-            </w:r>
-            <w:proofErr w:type="spellEnd"/>
           </w:p>
           <w:p>
             <w:pPr>
@@ -4452,27 +3828,7 @@
                 <w:color w:val="C00000"/>
                 <w:lang w:val="en-GB"/>
               </w:rPr>
-              <w:t>/</w:t>
-            </w:r>
-            <w:proofErr w:type="spellStart"/>
-            <w:r>
-              <w:rPr>
-                <w:rFonts w:ascii="Courier New" w:hAnsi="Courier New" w:cs="Courier New"/>
-                <w:b w:val="0"/>
-                <w:color w:val="C00000"/>
-                <w:lang w:val="en-GB"/>
-              </w:rPr>
-              <w:t>src</w:t>
-            </w:r>
-            <w:proofErr w:type="spellEnd"/>
-            <w:r>
-              <w:rPr>
-                <w:rFonts w:ascii="Courier New" w:hAnsi="Courier New" w:cs="Courier New"/>
-                <w:b w:val="0"/>
-                <w:color w:val="C00000"/>
-                <w:lang w:val="en-GB"/>
-              </w:rPr>
-              <w:t>/public</w:t>
+              <w:t>/src/public</w:t>
             </w:r>
           </w:p>
           <w:p>
@@ -4627,21 +3983,7 @@
         <w:rPr>
           <w:lang w:val="en-GB"/>
         </w:rPr>
-        <w:t>To map the above configured domain “</w:t>
-      </w:r>
-      <w:proofErr w:type="spellStart"/>
-      <w:r>
-        <w:rPr>
-          <w:lang w:val="en-GB"/>
-        </w:rPr>
-        <w:t>virtualhost.app</w:t>
-      </w:r>
-      <w:proofErr w:type="spellEnd"/>
-      <w:r>
-        <w:rPr>
-          <w:lang w:val="en-GB"/>
-        </w:rPr>
-        <w:t xml:space="preserve">” to the above configured IP address </w:t>
+        <w:t xml:space="preserve">To map the above configured domain “virtualhost.app” to the above configured IP address </w:t>
       </w:r>
       <w:r>
         <w:rPr>
@@ -4655,7 +3997,6 @@
         </w:rPr>
         <w:t xml:space="preserve">, add the following entry to the system’s </w:t>
       </w:r>
-      <w:proofErr w:type="gramStart"/>
       <w:r>
         <w:rPr>
           <w:i/>
@@ -4663,7 +4004,6 @@
         </w:rPr>
         <w:t>hosts</w:t>
       </w:r>
-      <w:proofErr w:type="gramEnd"/>
       <w:r>
         <w:rPr>
           <w:lang w:val="en-GB"/>
@@ -4726,17 +4066,8 @@
                 <w:lang w:val="en-GB"/>
               </w:rPr>
               <w:tab/>
-            </w:r>
-            <w:proofErr w:type="spellStart"/>
-            <w:r>
-              <w:rPr>
-                <w:rFonts w:ascii="Courier New" w:hAnsi="Courier New" w:cs="Courier New"/>
-                <w:color w:val="C00000"/>
-                <w:lang w:val="en-GB"/>
-              </w:rPr>
               <w:t>virtualhost.app</w:t>
             </w:r>
-            <w:proofErr w:type="spellEnd"/>
           </w:p>
         </w:tc>
       </w:tr>
@@ -4991,37 +4322,19 @@
                 <w:color w:val="92D050"/>
               </w:rPr>
             </w:pPr>
-            <w:proofErr w:type="spellStart"/>
             <w:r>
               <w:rPr>
                 <w:rFonts w:ascii="Courier New" w:hAnsi="Courier New" w:cs="Courier New"/>
                 <w:color w:val="92D050"/>
               </w:rPr>
-              <w:t>ssh-keygen</w:t>
+              <w:t xml:space="preserve">ssh-keygen -t </w:t>
             </w:r>
-            <w:proofErr w:type="spellEnd"/>
             <w:r>
               <w:rPr>
                 <w:rFonts w:ascii="Courier New" w:hAnsi="Courier New" w:cs="Courier New"/>
                 <w:color w:val="92D050"/>
               </w:rPr>
-              <w:t xml:space="preserve"> -t </w:t>
-            </w:r>
-            <w:proofErr w:type="spellStart"/>
-            <w:r>
-              <w:rPr>
-                <w:rFonts w:ascii="Courier New" w:hAnsi="Courier New" w:cs="Courier New"/>
-                <w:color w:val="92D050"/>
-              </w:rPr>
-              <w:t>rsa</w:t>
-            </w:r>
-            <w:proofErr w:type="spellEnd"/>
-            <w:r>
-              <w:rPr>
-                <w:rFonts w:ascii="Courier New" w:hAnsi="Courier New" w:cs="Courier New"/>
-                <w:color w:val="92D050"/>
-              </w:rPr>
-              <w:t xml:space="preserve"> –C „</w:t>
+              <w:t>rsa –C „</w:t>
             </w:r>
             <w:r>
               <w:rPr>
@@ -5064,23 +4377,7 @@
           <w:rFonts w:asciiTheme="majorHAnsi" w:hAnsiTheme="majorHAnsi" w:cstheme="majorHAnsi"/>
           <w:lang w:val="en-GB"/>
         </w:rPr>
-        <w:t xml:space="preserve">This creates a private and a public part of the SSH key. You will also be prompted for a </w:t>
-      </w:r>
-      <w:proofErr w:type="spellStart"/>
-      <w:r>
-        <w:rPr>
-          <w:rFonts w:asciiTheme="majorHAnsi" w:hAnsiTheme="majorHAnsi" w:cstheme="majorHAnsi"/>
-          <w:lang w:val="en-GB"/>
-        </w:rPr>
-        <w:t>passhrase</w:t>
-      </w:r>
-      <w:proofErr w:type="spellEnd"/>
-      <w:r>
-        <w:rPr>
-          <w:rFonts w:asciiTheme="majorHAnsi" w:hAnsiTheme="majorHAnsi" w:cstheme="majorHAnsi"/>
-          <w:lang w:val="en-GB"/>
-        </w:rPr>
-        <w:t>. Chose one and note the chosen passphrase.</w:t>
+        <w:t>This creates a private and a public part of the SSH key. You will also be prompted for a passhrase. Chose one and note the chosen passphrase.</w:t>
       </w:r>
       <w:r>
         <w:rPr>
@@ -5143,17 +4440,8 @@
           <w:rFonts w:asciiTheme="majorHAnsi" w:hAnsiTheme="majorHAnsi" w:cstheme="majorHAnsi"/>
           <w:lang w:val="en-GB"/>
         </w:rPr>
-        <w:t>.</w:t>
-      </w:r>
-      <w:proofErr w:type="spellStart"/>
-      <w:r>
-        <w:rPr>
-          <w:rFonts w:asciiTheme="majorHAnsi" w:hAnsiTheme="majorHAnsi" w:cstheme="majorHAnsi"/>
-          <w:lang w:val="en-GB"/>
-        </w:rPr>
-        <w:t>ssh</w:t>
-      </w:r>
-      <w:proofErr w:type="spellEnd"/>
+        <w:t>.ssh</w:t>
+      </w:r>
       <w:r>
         <w:rPr>
           <w:rFonts w:asciiTheme="majorHAnsi" w:hAnsiTheme="majorHAnsi" w:cstheme="majorHAnsi"/>
@@ -5208,33 +4496,8 @@
           <w:rFonts w:asciiTheme="majorHAnsi" w:hAnsiTheme="majorHAnsi" w:cstheme="majorHAnsi"/>
           <w:lang w:val="en-GB"/>
         </w:rPr>
-        <w:t>.</w:t>
-      </w:r>
-      <w:proofErr w:type="spellStart"/>
-      <w:r>
-        <w:rPr>
-          <w:rFonts w:asciiTheme="majorHAnsi" w:hAnsiTheme="majorHAnsi" w:cstheme="majorHAnsi"/>
-          <w:lang w:val="en-GB"/>
-        </w:rPr>
-        <w:t>ssh</w:t>
-      </w:r>
-      <w:proofErr w:type="spellEnd"/>
-      <w:r>
-        <w:rPr>
-          <w:rFonts w:asciiTheme="majorHAnsi" w:hAnsiTheme="majorHAnsi" w:cstheme="majorHAnsi"/>
-          <w:lang w:val="en-GB"/>
-        </w:rPr>
-        <w:t>\</w:t>
-      </w:r>
-      <w:proofErr w:type="spellStart"/>
-      <w:r>
-        <w:rPr>
-          <w:rFonts w:asciiTheme="majorHAnsi" w:hAnsiTheme="majorHAnsi" w:cstheme="majorHAnsi"/>
-          <w:lang w:val="en-GB"/>
-        </w:rPr>
-        <w:t>id_rsa</w:t>
-      </w:r>
-      <w:proofErr w:type="spellEnd"/>
+        <w:t>.ssh\id_rsa</w:t>
+      </w:r>
       <w:r>
         <w:rPr>
           <w:rFonts w:asciiTheme="majorHAnsi" w:hAnsiTheme="majorHAnsi" w:cstheme="majorHAnsi"/>
@@ -5376,47 +4639,13 @@
                 <w:color w:val="92D050"/>
               </w:rPr>
             </w:pPr>
-            <w:proofErr w:type="spellStart"/>
             <w:r>
               <w:rPr>
                 <w:rFonts w:ascii="Courier New" w:hAnsi="Courier New" w:cs="Courier New"/>
                 <w:color w:val="92D050"/>
               </w:rPr>
-              <w:t>exec</w:t>
+              <w:t>exec ssh-agent bash</w:t>
             </w:r>
-            <w:proofErr w:type="spellEnd"/>
-            <w:r>
-              <w:rPr>
-                <w:rFonts w:ascii="Courier New" w:hAnsi="Courier New" w:cs="Courier New"/>
-                <w:color w:val="92D050"/>
-              </w:rPr>
-              <w:t xml:space="preserve"> </w:t>
-            </w:r>
-            <w:proofErr w:type="spellStart"/>
-            <w:r>
-              <w:rPr>
-                <w:rFonts w:ascii="Courier New" w:hAnsi="Courier New" w:cs="Courier New"/>
-                <w:color w:val="92D050"/>
-              </w:rPr>
-              <w:t>ssh</w:t>
-            </w:r>
-            <w:proofErr w:type="spellEnd"/>
-            <w:r>
-              <w:rPr>
-                <w:rFonts w:ascii="Courier New" w:hAnsi="Courier New" w:cs="Courier New"/>
-                <w:color w:val="92D050"/>
-              </w:rPr>
-              <w:t xml:space="preserve">-agent </w:t>
-            </w:r>
-            <w:proofErr w:type="spellStart"/>
-            <w:r>
-              <w:rPr>
-                <w:rFonts w:ascii="Courier New" w:hAnsi="Courier New" w:cs="Courier New"/>
-                <w:color w:val="92D050"/>
-              </w:rPr>
-              <w:t>bash</w:t>
-            </w:r>
-            <w:proofErr w:type="spellEnd"/>
           </w:p>
           <w:p>
             <w:pPr>
@@ -5429,52 +4658,14 @@
                 <w:lang w:val="en-GB"/>
               </w:rPr>
             </w:pPr>
-            <w:proofErr w:type="spellStart"/>
             <w:r>
               <w:rPr>
                 <w:rFonts w:ascii="Courier New" w:hAnsi="Courier New" w:cs="Courier New"/>
                 <w:color w:val="92D050"/>
                 <w:lang w:val="en-GB"/>
               </w:rPr>
-              <w:t>ssh</w:t>
+              <w:t>ssh-add .ssh/id_rsa</w:t>
             </w:r>
-            <w:proofErr w:type="spellEnd"/>
-            <w:r>
-              <w:rPr>
-                <w:rFonts w:ascii="Courier New" w:hAnsi="Courier New" w:cs="Courier New"/>
-                <w:color w:val="92D050"/>
-                <w:lang w:val="en-GB"/>
-              </w:rPr>
-              <w:t>-add .</w:t>
-            </w:r>
-            <w:proofErr w:type="spellStart"/>
-            <w:r>
-              <w:rPr>
-                <w:rFonts w:ascii="Courier New" w:hAnsi="Courier New" w:cs="Courier New"/>
-                <w:color w:val="92D050"/>
-                <w:lang w:val="en-GB"/>
-              </w:rPr>
-              <w:t>ssh</w:t>
-            </w:r>
-            <w:proofErr w:type="spellEnd"/>
-            <w:r>
-              <w:rPr>
-                <w:rFonts w:ascii="Courier New" w:hAnsi="Courier New" w:cs="Courier New"/>
-                <w:color w:val="92D050"/>
-                <w:lang w:val="en-GB"/>
-              </w:rPr>
-              <w:t>/</w:t>
-            </w:r>
-            <w:proofErr w:type="spellStart"/>
-            <w:r>
-              <w:rPr>
-                <w:rFonts w:ascii="Courier New" w:hAnsi="Courier New" w:cs="Courier New"/>
-                <w:color w:val="92D050"/>
-                <w:lang w:val="en-GB"/>
-              </w:rPr>
-              <w:t>id_rsa</w:t>
-            </w:r>
-            <w:proofErr w:type="spellEnd"/>
           </w:p>
         </w:tc>
       </w:tr>
@@ -5624,21 +4815,12 @@
                 <w:color w:val="92D050"/>
               </w:rPr>
             </w:pPr>
-            <w:proofErr w:type="spellStart"/>
             <w:r>
               <w:rPr>
                 <w:rFonts w:ascii="Courier New" w:hAnsi="Courier New" w:cs="Courier New"/>
                 <w:color w:val="92D050"/>
               </w:rPr>
-              <w:t>ssh</w:t>
-            </w:r>
-            <w:proofErr w:type="spellEnd"/>
-            <w:r>
-              <w:rPr>
-                <w:rFonts w:ascii="Courier New" w:hAnsi="Courier New" w:cs="Courier New"/>
-                <w:color w:val="92D050"/>
-              </w:rPr>
-              <w:t xml:space="preserve"> –T git@github.com</w:t>
+              <w:t>ssh –T git@github.com</w:t>
             </w:r>
           </w:p>
         </w:tc>
@@ -5646,62 +4828,95 @@
     </w:tbl>
     <w:p>
       <w:pPr>
-        <w:tabs>
-          <w:tab w:val="left" w:pos="916"/>
-          <w:tab w:val="left" w:pos="1832"/>
-          <w:tab w:val="left" w:pos="2748"/>
-          <w:tab w:val="left" w:pos="3664"/>
-          <w:tab w:val="left" w:pos="4580"/>
-          <w:tab w:val="left" w:pos="5496"/>
-          <w:tab w:val="left" w:pos="6412"/>
-          <w:tab w:val="left" w:pos="7328"/>
-          <w:tab w:val="left" w:pos="8244"/>
-          <w:tab w:val="left" w:pos="9160"/>
-          <w:tab w:val="left" w:pos="10076"/>
-          <w:tab w:val="left" w:pos="10992"/>
-          <w:tab w:val="left" w:pos="11908"/>
-          <w:tab w:val="left" w:pos="12824"/>
-          <w:tab w:val="left" w:pos="13740"/>
-          <w:tab w:val="left" w:pos="14656"/>
-        </w:tabs>
-        <w:spacing w:after="0" w:line="240" w:lineRule="auto"/>
-        <w:rPr>
-          <w:rFonts w:asciiTheme="majorHAnsi" w:eastAsia="Times New Roman" w:hAnsiTheme="majorHAnsi" w:cstheme="majorHAnsi"/>
-          <w:sz w:val="20"/>
-          <w:szCs w:val="20"/>
-          <w:lang w:val="de-DE" w:eastAsia="de-DE"/>
-        </w:rPr>
-      </w:pPr>
-    </w:p>
-    <w:p>
-      <w:pPr>
-        <w:tabs>
-          <w:tab w:val="left" w:pos="916"/>
-          <w:tab w:val="left" w:pos="1832"/>
-          <w:tab w:val="left" w:pos="2748"/>
-          <w:tab w:val="left" w:pos="3664"/>
-          <w:tab w:val="left" w:pos="4580"/>
-          <w:tab w:val="left" w:pos="5496"/>
-          <w:tab w:val="left" w:pos="6412"/>
-          <w:tab w:val="left" w:pos="7328"/>
-          <w:tab w:val="left" w:pos="8244"/>
-          <w:tab w:val="left" w:pos="9160"/>
-          <w:tab w:val="left" w:pos="10076"/>
-          <w:tab w:val="left" w:pos="10992"/>
-          <w:tab w:val="left" w:pos="11908"/>
-          <w:tab w:val="left" w:pos="12824"/>
-          <w:tab w:val="left" w:pos="13740"/>
-          <w:tab w:val="left" w:pos="14656"/>
-        </w:tabs>
-        <w:spacing w:after="0" w:line="240" w:lineRule="auto"/>
-        <w:rPr>
-          <w:rFonts w:asciiTheme="majorHAnsi" w:eastAsia="Times New Roman" w:hAnsiTheme="majorHAnsi" w:cstheme="majorHAnsi"/>
-          <w:sz w:val="20"/>
-          <w:szCs w:val="20"/>
-          <w:lang w:val="de-DE" w:eastAsia="de-DE"/>
-        </w:rPr>
-      </w:pPr>
-    </w:p>
+        <w:pStyle w:val="isoStandard"/>
+        <w:numPr>
+          <w:ilvl w:val="0"/>
+          <w:numId w:val="22"/>
+        </w:numPr>
+        <w:rPr>
+          <w:lang w:val="en-GB"/>
+        </w:rPr>
+      </w:pPr>
+      <w:r>
+        <w:rPr>
+          <w:rFonts w:asciiTheme="majorHAnsi" w:hAnsiTheme="majorHAnsi" w:cstheme="majorHAnsi"/>
+          <w:lang w:val="en-GB"/>
+        </w:rPr>
+        <w:t>[</w:t>
+      </w:r>
+      <w:r>
+        <w:rPr>
+          <w:rFonts w:asciiTheme="majorHAnsi" w:hAnsiTheme="majorHAnsi" w:cstheme="majorHAnsi"/>
+          <w:lang w:val="en-GB"/>
+        </w:rPr>
+        <w:t>Git Bash</w:t>
+      </w:r>
+      <w:r>
+        <w:rPr>
+          <w:rFonts w:asciiTheme="majorHAnsi" w:hAnsiTheme="majorHAnsi" w:cstheme="majorHAnsi"/>
+          <w:lang w:val="en-GB"/>
+        </w:rPr>
+        <w:t xml:space="preserve">] </w:t>
+      </w:r>
+      <w:r>
+        <w:rPr>
+          <w:rFonts w:asciiTheme="majorHAnsi" w:hAnsiTheme="majorHAnsi" w:cstheme="majorHAnsi"/>
+          <w:lang w:val="en-GB"/>
+        </w:rPr>
+        <w:t>To push the current state of the local repository to the central master branch, use</w:t>
+      </w:r>
+      <w:r>
+        <w:rPr>
+          <w:rFonts w:asciiTheme="majorHAnsi" w:hAnsiTheme="majorHAnsi" w:cstheme="majorHAnsi"/>
+          <w:lang w:val="en-GB"/>
+        </w:rPr>
+        <w:t>:</w:t>
+      </w:r>
+    </w:p>
+    <w:tbl>
+      <w:tblPr>
+        <w:tblStyle w:val="iteratec-Tabellenformat"/>
+        <w:tblW w:w="0" w:type="auto"/>
+        <w:tblInd w:w="720" w:type="dxa"/>
+        <w:shd w:val="clear" w:color="auto" w:fill="262626" w:themeFill="text1" w:themeFillTint="D9"/>
+        <w:tblLook w:val="04A0" w:firstRow="1" w:lastRow="0" w:firstColumn="1" w:lastColumn="0" w:noHBand="0" w:noVBand="1"/>
+      </w:tblPr>
+      <w:tblGrid>
+        <w:gridCol w:w="8994"/>
+      </w:tblGrid>
+      <w:tr>
+        <w:trPr>
+          <w:cnfStyle w:val="100000000000" w:firstRow="1" w:lastRow="0" w:firstColumn="0" w:lastColumn="0" w:oddVBand="0" w:evenVBand="0" w:oddHBand="0" w:evenHBand="0" w:firstRowFirstColumn="0" w:firstRowLastColumn="0" w:lastRowFirstColumn="0" w:lastRowLastColumn="0"/>
+        </w:trPr>
+        <w:tc>
+          <w:tcPr>
+            <w:cnfStyle w:val="001000000000" w:firstRow="0" w:lastRow="0" w:firstColumn="1" w:lastColumn="0" w:oddVBand="0" w:evenVBand="0" w:oddHBand="0" w:evenHBand="0" w:firstRowFirstColumn="0" w:firstRowLastColumn="0" w:lastRowFirstColumn="0" w:lastRowLastColumn="0"/>
+            <w:tcW w:w="8994" w:type="dxa"/>
+            <w:shd w:val="clear" w:color="auto" w:fill="003605"/>
+          </w:tcPr>
+          <w:p>
+            <w:pPr>
+              <w:pStyle w:val="isoStandard"/>
+              <w:ind w:left="360"/>
+              <w:rPr>
+                <w:rFonts w:ascii="Courier New" w:hAnsi="Courier New" w:cs="Courier New"/>
+                <w:b w:val="0"/>
+                <w:color w:val="92D050"/>
+              </w:rPr>
+            </w:pPr>
+            <w:r>
+              <w:rPr>
+                <w:rFonts w:ascii="Courier New" w:hAnsi="Courier New" w:cs="Courier New"/>
+                <w:color w:val="92D050"/>
+              </w:rPr>
+              <w:t>git pus origin master</w:t>
+            </w:r>
+            <w:bookmarkStart w:id="3" w:name="_GoBack"/>
+            <w:bookmarkEnd w:id="3"/>
+          </w:p>
+        </w:tc>
+      </w:tr>
+    </w:tbl>
     <w:p>
       <w:pPr>
         <w:pStyle w:val="i2berschrift2"/>
@@ -5789,6 +5004,7 @@
           <w:rFonts w:asciiTheme="majorHAnsi" w:hAnsiTheme="majorHAnsi" w:cstheme="majorHAnsi"/>
           <w:lang w:val="en-GB"/>
         </w:rPr>
+        <w:lastRenderedPageBreak/>
         <w:t xml:space="preserve">Install the </w:t>
       </w:r>
       <w:r>
@@ -5855,7 +5071,6 @@
                 <w:color w:val="FFFFFF" w:themeColor="background1"/>
                 <w:lang w:val="en-GB"/>
               </w:rPr>
-              <w:lastRenderedPageBreak/>
               <w:t>File:</w:t>
             </w:r>
             <w:r>
@@ -5976,22 +5191,7 @@
           <w:lang w:val="en-GB" w:eastAsia="de-DE"/>
         </w:rPr>
         <w:tab/>
-      </w:r>
-      <w:proofErr w:type="spellStart"/>
-      <w:r>
-        <w:rPr>
-          <w:rFonts w:asciiTheme="majorHAnsi" w:hAnsiTheme="majorHAnsi" w:cstheme="majorHAnsi"/>
-          <w:lang w:val="en-GB" w:eastAsia="de-DE"/>
-        </w:rPr>
-        <w:t>jdbc:mysql</w:t>
-      </w:r>
-      <w:proofErr w:type="spellEnd"/>
-      <w:r>
-        <w:rPr>
-          <w:rFonts w:asciiTheme="majorHAnsi" w:hAnsiTheme="majorHAnsi" w:cstheme="majorHAnsi"/>
-          <w:lang w:val="en-GB" w:eastAsia="de-DE"/>
-        </w:rPr>
-        <w:t>://127.0.0.1:33060/homestead</w:t>
+        <w:t>jdbc:mysql://127.0.0.1:33060/homestead</w:t>
       </w:r>
     </w:p>
     <w:p>
@@ -6068,16 +5268,8 @@
           <w:lang w:eastAsia="de-DE"/>
         </w:rPr>
         <w:tab/>
-      </w:r>
-      <w:proofErr w:type="spellStart"/>
-      <w:r>
-        <w:rPr>
-          <w:rFonts w:asciiTheme="majorHAnsi" w:hAnsiTheme="majorHAnsi" w:cstheme="majorHAnsi"/>
-          <w:lang w:eastAsia="de-DE"/>
-        </w:rPr>
         <w:t>secret</w:t>
       </w:r>
-      <w:proofErr w:type="spellEnd"/>
     </w:p>
     <w:p>
       <w:pPr>
@@ -6142,37 +5334,12 @@
                 <w:color w:val="92D050"/>
               </w:rPr>
             </w:pPr>
-            <w:proofErr w:type="spellStart"/>
             <w:r>
               <w:rPr>
                 <w:rFonts w:ascii="Courier New" w:hAnsi="Courier New" w:cs="Courier New"/>
                 <w:color w:val="92D050"/>
               </w:rPr>
-              <w:t>mysql</w:t>
-            </w:r>
-            <w:proofErr w:type="spellEnd"/>
-            <w:r>
-              <w:rPr>
-                <w:rFonts w:ascii="Courier New" w:hAnsi="Courier New" w:cs="Courier New"/>
-                <w:color w:val="92D050"/>
-              </w:rPr>
-              <w:t xml:space="preserve"> -u </w:t>
-            </w:r>
-            <w:proofErr w:type="spellStart"/>
-            <w:r>
-              <w:rPr>
-                <w:rFonts w:ascii="Courier New" w:hAnsi="Courier New" w:cs="Courier New"/>
-                <w:color w:val="92D050"/>
-              </w:rPr>
-              <w:t>homestead</w:t>
-            </w:r>
-            <w:proofErr w:type="spellEnd"/>
-            <w:r>
-              <w:rPr>
-                <w:rFonts w:ascii="Courier New" w:hAnsi="Courier New" w:cs="Courier New"/>
-                <w:color w:val="92D050"/>
-              </w:rPr>
-              <w:t xml:space="preserve"> </w:t>
+              <w:t xml:space="preserve">mysql -u homestead </w:t>
             </w:r>
             <w:r>
               <w:rPr>
@@ -6201,7 +5368,6 @@
           <w:lang w:val="en-GB" w:eastAsia="de-DE"/>
         </w:rPr>
       </w:pPr>
-      <w:proofErr w:type="gramStart"/>
       <w:r>
         <w:rPr>
           <w:rFonts w:asciiTheme="majorHAnsi" w:hAnsiTheme="majorHAnsi" w:cstheme="majorHAnsi"/>
@@ -6214,15 +5380,7 @@
           <w:rFonts w:asciiTheme="majorHAnsi" w:hAnsiTheme="majorHAnsi" w:cstheme="majorHAnsi"/>
           <w:lang w:val="en-GB" w:eastAsia="de-DE"/>
         </w:rPr>
-        <w:t>d</w:t>
-      </w:r>
-      <w:proofErr w:type="gramEnd"/>
-      <w:r>
-        <w:rPr>
-          <w:rFonts w:asciiTheme="majorHAnsi" w:hAnsiTheme="majorHAnsi" w:cstheme="majorHAnsi"/>
-          <w:lang w:val="en-GB" w:eastAsia="de-DE"/>
-        </w:rPr>
-        <w:t xml:space="preserve"> executing the SQL scr</w:t>
+        <w:t>d executing the SQL scr</w:t>
       </w:r>
       <w:r>
         <w:rPr>
@@ -6270,25 +5428,7 @@
                 <w:color w:val="92D050"/>
                 <w:lang w:val="en-GB"/>
               </w:rPr>
-              <w:t xml:space="preserve">CREATE DATABASE </w:t>
-            </w:r>
-            <w:proofErr w:type="spellStart"/>
-            <w:r>
-              <w:rPr>
-                <w:rFonts w:ascii="Courier New" w:hAnsi="Courier New" w:cs="Courier New"/>
-                <w:color w:val="92D050"/>
-                <w:lang w:val="en-GB"/>
-              </w:rPr>
-              <w:t>my_new_database</w:t>
-            </w:r>
-            <w:proofErr w:type="spellEnd"/>
-            <w:r>
-              <w:rPr>
-                <w:rFonts w:ascii="Courier New" w:hAnsi="Courier New" w:cs="Courier New"/>
-                <w:color w:val="92D050"/>
-                <w:lang w:val="en-GB"/>
-              </w:rPr>
-              <w:t>;</w:t>
+              <w:t>CREATE DATABASE my_new_database;</w:t>
             </w:r>
           </w:p>
         </w:tc>
@@ -6352,7 +5492,6 @@
         </w:rPr>
         <w:t xml:space="preserve">IDE </w:t>
       </w:r>
-      <w:proofErr w:type="spellStart"/>
       <w:r>
         <w:rPr>
           <w:rFonts w:asciiTheme="majorHAnsi" w:hAnsiTheme="majorHAnsi" w:cstheme="majorHAnsi"/>
@@ -6361,7 +5500,6 @@
         </w:rPr>
         <w:t>Netbeans</w:t>
       </w:r>
-      <w:proofErr w:type="spellEnd"/>
       <w:r>
         <w:rPr>
           <w:rFonts w:asciiTheme="majorHAnsi" w:hAnsiTheme="majorHAnsi" w:cstheme="majorHAnsi"/>
@@ -6581,23 +5719,7 @@
           <w:rFonts w:asciiTheme="majorHAnsi" w:hAnsiTheme="majorHAnsi" w:cstheme="majorHAnsi"/>
           <w:lang w:val="en-GB" w:eastAsia="de-DE"/>
         </w:rPr>
-        <w:t xml:space="preserve">the </w:t>
-      </w:r>
-      <w:proofErr w:type="spellStart"/>
-      <w:r>
-        <w:rPr>
-          <w:rFonts w:asciiTheme="majorHAnsi" w:hAnsiTheme="majorHAnsi" w:cstheme="majorHAnsi"/>
-          <w:lang w:val="en-GB" w:eastAsia="de-DE"/>
-        </w:rPr>
-        <w:t>Laravel</w:t>
-      </w:r>
-      <w:proofErr w:type="spellEnd"/>
-      <w:r>
-        <w:rPr>
-          <w:rFonts w:asciiTheme="majorHAnsi" w:hAnsiTheme="majorHAnsi" w:cstheme="majorHAnsi"/>
-          <w:lang w:val="en-GB" w:eastAsia="de-DE"/>
-        </w:rPr>
-        <w:t xml:space="preserve"> </w:t>
+        <w:t xml:space="preserve">the Laravel </w:t>
       </w:r>
       <w:r>
         <w:rPr>
@@ -6662,23 +5784,7 @@
           <w:rFonts w:asciiTheme="majorHAnsi" w:hAnsiTheme="majorHAnsi" w:cstheme="majorHAnsi"/>
           <w:lang w:val="en-GB" w:eastAsia="de-DE"/>
         </w:rPr>
-        <w:t xml:space="preserve">Additionally, go to “Tools” -&gt; “Plugins”. Select the tab “Settings”, click the “Add” button and add a new Update Provider with the Update </w:t>
-      </w:r>
-      <w:proofErr w:type="spellStart"/>
-      <w:r>
-        <w:rPr>
-          <w:rFonts w:asciiTheme="majorHAnsi" w:hAnsiTheme="majorHAnsi" w:cstheme="majorHAnsi"/>
-          <w:lang w:val="en-GB" w:eastAsia="de-DE"/>
-        </w:rPr>
-        <w:t>Center</w:t>
-      </w:r>
-      <w:proofErr w:type="spellEnd"/>
-      <w:r>
-        <w:rPr>
-          <w:rFonts w:asciiTheme="majorHAnsi" w:hAnsiTheme="majorHAnsi" w:cstheme="majorHAnsi"/>
-          <w:lang w:val="en-GB" w:eastAsia="de-DE"/>
-        </w:rPr>
-        <w:t xml:space="preserve"> URL </w:t>
+        <w:t xml:space="preserve">Additionally, go to “Tools” -&gt; “Plugins”. Select the tab “Settings”, click the “Add” button and add a new Update Provider with the Update Center URL </w:t>
       </w:r>
       <w:hyperlink r:id="rId16" w:history="1">
         <w:r>
@@ -6695,23 +5801,7 @@
           <w:rFonts w:asciiTheme="majorHAnsi" w:hAnsiTheme="majorHAnsi" w:cstheme="majorHAnsi"/>
           <w:lang w:val="en-GB" w:eastAsia="de-DE"/>
         </w:rPr>
-        <w:t xml:space="preserve">. Now you can install </w:t>
-      </w:r>
-      <w:proofErr w:type="spellStart"/>
-      <w:r>
-        <w:rPr>
-          <w:rFonts w:asciiTheme="majorHAnsi" w:hAnsiTheme="majorHAnsi" w:cstheme="majorHAnsi"/>
-          <w:lang w:val="en-GB" w:eastAsia="de-DE"/>
-        </w:rPr>
-        <w:t>Laravel</w:t>
-      </w:r>
-      <w:proofErr w:type="spellEnd"/>
-      <w:r>
-        <w:rPr>
-          <w:rFonts w:asciiTheme="majorHAnsi" w:hAnsiTheme="majorHAnsi" w:cstheme="majorHAnsi"/>
-          <w:lang w:val="en-GB" w:eastAsia="de-DE"/>
-        </w:rPr>
-        <w:t xml:space="preserve"> plugins from the tab “Available Plugins”</w:t>
+        <w:t>. Now you can install Laravel plugins from the tab “Available Plugins”</w:t>
       </w:r>
     </w:p>
     <w:p>
@@ -6738,23 +5828,13 @@
           <w:lang w:val="en-GB" w:eastAsia="de-DE"/>
         </w:rPr>
       </w:pPr>
-      <w:proofErr w:type="spellStart"/>
       <w:r>
         <w:rPr>
           <w:rFonts w:asciiTheme="majorHAnsi" w:hAnsiTheme="majorHAnsi" w:cstheme="majorHAnsi"/>
           <w:b/>
           <w:lang w:val="en-GB" w:eastAsia="de-DE"/>
         </w:rPr>
-        <w:t>PHPUnit</w:t>
-      </w:r>
-      <w:proofErr w:type="spellEnd"/>
-      <w:r>
-        <w:rPr>
-          <w:rFonts w:asciiTheme="majorHAnsi" w:hAnsiTheme="majorHAnsi" w:cstheme="majorHAnsi"/>
-          <w:b/>
-          <w:lang w:val="en-GB" w:eastAsia="de-DE"/>
-        </w:rPr>
-        <w:t xml:space="preserve"> configuration:</w:t>
+        <w:t>PHPUnit configuration:</w:t>
       </w:r>
     </w:p>
     <w:p>
@@ -6792,30 +5872,14 @@
           <w:rFonts w:asciiTheme="majorHAnsi" w:hAnsiTheme="majorHAnsi" w:cstheme="majorHAnsi"/>
           <w:lang w:val="en-GB" w:eastAsia="de-DE"/>
         </w:rPr>
-        <w:t xml:space="preserve"> „Properties</w:t>
-      </w:r>
-      <w:proofErr w:type="gramStart"/>
-      <w:r>
-        <w:rPr>
-          <w:rFonts w:asciiTheme="majorHAnsi" w:hAnsiTheme="majorHAnsi" w:cstheme="majorHAnsi"/>
-          <w:lang w:val="en-GB" w:eastAsia="de-DE"/>
-        </w:rPr>
-        <w:t>“</w:t>
-      </w:r>
-      <w:r>
-        <w:rPr>
-          <w:rFonts w:asciiTheme="majorHAnsi" w:hAnsiTheme="majorHAnsi" w:cstheme="majorHAnsi"/>
-          <w:lang w:val="en-GB" w:eastAsia="de-DE"/>
-        </w:rPr>
-        <w:t xml:space="preserve"> -</w:t>
-      </w:r>
-      <w:proofErr w:type="gramEnd"/>
-      <w:r>
-        <w:rPr>
-          <w:rFonts w:asciiTheme="majorHAnsi" w:hAnsiTheme="majorHAnsi" w:cstheme="majorHAnsi"/>
-          <w:lang w:val="en-GB" w:eastAsia="de-DE"/>
-        </w:rPr>
-        <w:t xml:space="preserve">&gt; </w:t>
+        <w:t xml:space="preserve"> „Properties“</w:t>
+      </w:r>
+      <w:r>
+        <w:rPr>
+          <w:rFonts w:asciiTheme="majorHAnsi" w:hAnsiTheme="majorHAnsi" w:cstheme="majorHAnsi"/>
+          <w:lang w:val="en-GB" w:eastAsia="de-DE"/>
+        </w:rPr>
+        <w:t xml:space="preserve"> -&gt; </w:t>
       </w:r>
       <w:r>
         <w:rPr>
@@ -6842,23 +5906,7 @@
           <w:rFonts w:asciiTheme="majorHAnsi" w:hAnsiTheme="majorHAnsi" w:cstheme="majorHAnsi"/>
           <w:lang w:val="en-GB" w:eastAsia="de-DE"/>
         </w:rPr>
-        <w:t>Check „</w:t>
-      </w:r>
-      <w:proofErr w:type="spellStart"/>
-      <w:r>
-        <w:rPr>
-          <w:rFonts w:asciiTheme="majorHAnsi" w:hAnsiTheme="majorHAnsi" w:cstheme="majorHAnsi"/>
-          <w:lang w:val="en-GB" w:eastAsia="de-DE"/>
-        </w:rPr>
-        <w:t>PHPUnit</w:t>
-      </w:r>
-      <w:proofErr w:type="spellEnd"/>
-      <w:r>
-        <w:rPr>
-          <w:rFonts w:asciiTheme="majorHAnsi" w:hAnsiTheme="majorHAnsi" w:cstheme="majorHAnsi"/>
-          <w:lang w:val="en-GB" w:eastAsia="de-DE"/>
-        </w:rPr>
-        <w:t>“ as test provider</w:t>
+        <w:t>Check „PHPUnit“ as test provider</w:t>
       </w:r>
     </w:p>
     <w:p>
@@ -6878,39 +5926,8 @@
           <w:rFonts w:asciiTheme="majorHAnsi" w:hAnsiTheme="majorHAnsi" w:cstheme="majorHAnsi"/>
           <w:lang w:val="en-GB" w:eastAsia="de-DE"/>
         </w:rPr>
-        <w:t>Add &lt;</w:t>
-      </w:r>
-      <w:proofErr w:type="spellStart"/>
-      <w:r>
-        <w:rPr>
-          <w:rFonts w:asciiTheme="majorHAnsi" w:hAnsiTheme="majorHAnsi" w:cstheme="majorHAnsi"/>
-          <w:lang w:val="en-GB" w:eastAsia="de-DE"/>
-        </w:rPr>
-        <w:t>project_home</w:t>
-      </w:r>
-      <w:proofErr w:type="spellEnd"/>
-      <w:r>
-        <w:rPr>
-          <w:rFonts w:asciiTheme="majorHAnsi" w:hAnsiTheme="majorHAnsi" w:cstheme="majorHAnsi"/>
-          <w:lang w:val="en-GB" w:eastAsia="de-DE"/>
-        </w:rPr>
-        <w:t>&gt;/</w:t>
-      </w:r>
-      <w:proofErr w:type="spellStart"/>
-      <w:r>
-        <w:rPr>
-          <w:rFonts w:asciiTheme="majorHAnsi" w:hAnsiTheme="majorHAnsi" w:cstheme="majorHAnsi"/>
-          <w:lang w:val="en-GB" w:eastAsia="de-DE"/>
-        </w:rPr>
-        <w:t>src</w:t>
-      </w:r>
-      <w:proofErr w:type="spellEnd"/>
-      <w:r>
-        <w:rPr>
-          <w:rFonts w:asciiTheme="majorHAnsi" w:hAnsiTheme="majorHAnsi" w:cstheme="majorHAnsi"/>
-          <w:lang w:val="en-GB" w:eastAsia="de-DE"/>
-        </w:rPr>
-        <w:t xml:space="preserve">/tests </w:t>
+        <w:lastRenderedPageBreak/>
+        <w:t xml:space="preserve">Add &lt;project_home&gt;/src/tests </w:t>
       </w:r>
       <w:r>
         <w:rPr>
@@ -6944,32 +5961,7 @@
           <w:rFonts w:asciiTheme="majorHAnsi" w:hAnsiTheme="majorHAnsi" w:cstheme="majorHAnsi"/>
           <w:lang w:val="en-GB" w:eastAsia="de-DE"/>
         </w:rPr>
-        <w:lastRenderedPageBreak/>
-        <w:t>„Testing“ -&gt; „</w:t>
-      </w:r>
-      <w:proofErr w:type="spellStart"/>
-      <w:r>
-        <w:rPr>
-          <w:rFonts w:asciiTheme="majorHAnsi" w:hAnsiTheme="majorHAnsi" w:cstheme="majorHAnsi"/>
-          <w:lang w:val="en-GB" w:eastAsia="de-DE"/>
-        </w:rPr>
-        <w:t>PHPUnit</w:t>
-      </w:r>
-      <w:proofErr w:type="spellEnd"/>
-      <w:r>
-        <w:rPr>
-          <w:rFonts w:asciiTheme="majorHAnsi" w:hAnsiTheme="majorHAnsi" w:cstheme="majorHAnsi"/>
-          <w:lang w:val="en-GB" w:eastAsia="de-DE"/>
-        </w:rPr>
-        <w:t>“: Check „Use XML Configuration“ and select &lt;</w:t>
-      </w:r>
-      <w:proofErr w:type="spellStart"/>
-      <w:r>
-        <w:rPr>
-          <w:rFonts w:asciiTheme="majorHAnsi" w:hAnsiTheme="majorHAnsi" w:cstheme="majorHAnsi"/>
-          <w:lang w:val="en-GB" w:eastAsia="de-DE"/>
-        </w:rPr>
-        <w:t>pr</w:t>
+        <w:t>„Testing“ -&gt; „PHPUnit“: Check „Use XML Configuration“ and select &lt;pr</w:t>
       </w:r>
       <w:r>
         <w:rPr>
@@ -6983,31 +5975,7 @@
           <w:rFonts w:asciiTheme="majorHAnsi" w:hAnsiTheme="majorHAnsi" w:cstheme="majorHAnsi"/>
           <w:lang w:val="en-GB" w:eastAsia="de-DE"/>
         </w:rPr>
-        <w:t>ject_home</w:t>
-      </w:r>
-      <w:proofErr w:type="spellEnd"/>
-      <w:r>
-        <w:rPr>
-          <w:rFonts w:asciiTheme="majorHAnsi" w:hAnsiTheme="majorHAnsi" w:cstheme="majorHAnsi"/>
-          <w:lang w:val="en-GB" w:eastAsia="de-DE"/>
-        </w:rPr>
-        <w:t>&gt;/</w:t>
-      </w:r>
-      <w:proofErr w:type="spellStart"/>
-      <w:r>
-        <w:rPr>
-          <w:rFonts w:asciiTheme="majorHAnsi" w:hAnsiTheme="majorHAnsi" w:cstheme="majorHAnsi"/>
-          <w:lang w:val="en-GB" w:eastAsia="de-DE"/>
-        </w:rPr>
-        <w:t>src</w:t>
-      </w:r>
-      <w:proofErr w:type="spellEnd"/>
-      <w:r>
-        <w:rPr>
-          <w:rFonts w:asciiTheme="majorHAnsi" w:hAnsiTheme="majorHAnsi" w:cstheme="majorHAnsi"/>
-          <w:lang w:val="en-GB" w:eastAsia="de-DE"/>
-        </w:rPr>
-        <w:t>/phpunit.xml as XML configuration file</w:t>
+        <w:t>ject_home&gt;/src/phpunit.xml as XML configuration file</w:t>
       </w:r>
     </w:p>
     <w:p>
@@ -7033,58 +6001,20 @@
           <w:lang w:eastAsia="de-DE"/>
         </w:rPr>
       </w:pPr>
-      <w:proofErr w:type="spellStart"/>
       <w:r>
         <w:rPr>
           <w:rFonts w:asciiTheme="majorHAnsi" w:hAnsiTheme="majorHAnsi" w:cstheme="majorHAnsi"/>
           <w:b/>
           <w:lang w:eastAsia="de-DE"/>
         </w:rPr>
-        <w:t>Vagrant</w:t>
-      </w:r>
-      <w:proofErr w:type="spellEnd"/>
+        <w:t>Vagrant Plugin configuration</w:t>
+      </w:r>
       <w:r>
         <w:rPr>
           <w:rFonts w:asciiTheme="majorHAnsi" w:hAnsiTheme="majorHAnsi" w:cstheme="majorHAnsi"/>
           <w:b/>
           <w:lang w:eastAsia="de-DE"/>
         </w:rPr>
-        <w:t xml:space="preserve"> </w:t>
-      </w:r>
-      <w:proofErr w:type="spellStart"/>
-      <w:r>
-        <w:rPr>
-          <w:rFonts w:asciiTheme="majorHAnsi" w:hAnsiTheme="majorHAnsi" w:cstheme="majorHAnsi"/>
-          <w:b/>
-          <w:lang w:eastAsia="de-DE"/>
-        </w:rPr>
-        <w:t>Plugin</w:t>
-      </w:r>
-      <w:proofErr w:type="spellEnd"/>
-      <w:r>
-        <w:rPr>
-          <w:rFonts w:asciiTheme="majorHAnsi" w:hAnsiTheme="majorHAnsi" w:cstheme="majorHAnsi"/>
-          <w:b/>
-          <w:lang w:eastAsia="de-DE"/>
-        </w:rPr>
-        <w:t xml:space="preserve"> </w:t>
-      </w:r>
-      <w:proofErr w:type="spellStart"/>
-      <w:r>
-        <w:rPr>
-          <w:rFonts w:asciiTheme="majorHAnsi" w:hAnsiTheme="majorHAnsi" w:cstheme="majorHAnsi"/>
-          <w:b/>
-          <w:lang w:eastAsia="de-DE"/>
-        </w:rPr>
-        <w:t>configuration</w:t>
-      </w:r>
-      <w:proofErr w:type="spellEnd"/>
-      <w:r>
-        <w:rPr>
-          <w:rFonts w:asciiTheme="majorHAnsi" w:hAnsiTheme="majorHAnsi" w:cstheme="majorHAnsi"/>
-          <w:b/>
-          <w:lang w:eastAsia="de-DE"/>
-        </w:rPr>
         <w:t>:</w:t>
       </w:r>
     </w:p>
@@ -7109,23 +6039,7 @@
           <w:rFonts w:asciiTheme="majorHAnsi" w:hAnsiTheme="majorHAnsi" w:cstheme="majorHAnsi"/>
           <w:lang w:val="en-GB" w:eastAsia="de-DE"/>
         </w:rPr>
-        <w:t>„Tools</w:t>
-      </w:r>
-      <w:proofErr w:type="gramStart"/>
-      <w:r>
-        <w:rPr>
-          <w:rFonts w:asciiTheme="majorHAnsi" w:hAnsiTheme="majorHAnsi" w:cstheme="majorHAnsi"/>
-          <w:lang w:val="en-GB" w:eastAsia="de-DE"/>
-        </w:rPr>
-        <w:t>“ -</w:t>
-      </w:r>
-      <w:proofErr w:type="gramEnd"/>
-      <w:r>
-        <w:rPr>
-          <w:rFonts w:asciiTheme="majorHAnsi" w:hAnsiTheme="majorHAnsi" w:cstheme="majorHAnsi"/>
-          <w:lang w:val="en-GB" w:eastAsia="de-DE"/>
-        </w:rPr>
-        <w:t>&gt; „Plugins“.</w:t>
+        <w:t>„Tools“ -&gt; „Plugins“.</w:t>
       </w:r>
     </w:p>
     <w:p>
@@ -7142,23 +6056,7 @@
           <w:rFonts w:asciiTheme="majorHAnsi" w:hAnsiTheme="majorHAnsi" w:cstheme="majorHAnsi"/>
           <w:lang w:val="en-GB" w:eastAsia="de-DE"/>
         </w:rPr>
-        <w:t>Open „Tools</w:t>
-      </w:r>
-      <w:proofErr w:type="gramStart"/>
-      <w:r>
-        <w:rPr>
-          <w:rFonts w:asciiTheme="majorHAnsi" w:hAnsiTheme="majorHAnsi" w:cstheme="majorHAnsi"/>
-          <w:lang w:val="en-GB" w:eastAsia="de-DE"/>
-        </w:rPr>
-        <w:t>“ -</w:t>
-      </w:r>
-      <w:proofErr w:type="gramEnd"/>
-      <w:r>
-        <w:rPr>
-          <w:rFonts w:asciiTheme="majorHAnsi" w:hAnsiTheme="majorHAnsi" w:cstheme="majorHAnsi"/>
-          <w:lang w:val="en-GB" w:eastAsia="de-DE"/>
-        </w:rPr>
-        <w:t>&gt; „Vagrant“ -&gt; „Vagrant Options“</w:t>
+        <w:t>Open „Tools“ -&gt; „Vagrant“ -&gt; „Vagrant Options“</w:t>
       </w:r>
       <w:r>
         <w:rPr>
@@ -7172,23 +6070,7 @@
           <w:rFonts w:asciiTheme="majorHAnsi" w:hAnsiTheme="majorHAnsi" w:cstheme="majorHAnsi"/>
           <w:lang w:val="en-GB" w:eastAsia="de-DE"/>
         </w:rPr>
-        <w:t xml:space="preserve"> Under „General</w:t>
-      </w:r>
-      <w:proofErr w:type="gramStart"/>
-      <w:r>
-        <w:rPr>
-          <w:rFonts w:asciiTheme="majorHAnsi" w:hAnsiTheme="majorHAnsi" w:cstheme="majorHAnsi"/>
-          <w:lang w:val="en-GB" w:eastAsia="de-DE"/>
-        </w:rPr>
-        <w:t>“ enter</w:t>
-      </w:r>
-      <w:proofErr w:type="gramEnd"/>
-      <w:r>
-        <w:rPr>
-          <w:rFonts w:asciiTheme="majorHAnsi" w:hAnsiTheme="majorHAnsi" w:cstheme="majorHAnsi"/>
-          <w:lang w:val="en-GB" w:eastAsia="de-DE"/>
-        </w:rPr>
-        <w:t xml:space="preserve"> the Vagrant ex</w:t>
+        <w:t xml:space="preserve"> Under „General“ enter the Vagrant ex</w:t>
       </w:r>
       <w:r>
         <w:rPr>
@@ -7216,23 +6098,7 @@
           <w:rFonts w:asciiTheme="majorHAnsi" w:hAnsiTheme="majorHAnsi" w:cstheme="majorHAnsi"/>
           <w:lang w:val="en-GB" w:eastAsia="de-DE"/>
         </w:rPr>
-        <w:t>C:\Program Files (x86)\</w:t>
-      </w:r>
-      <w:proofErr w:type="spellStart"/>
-      <w:r>
-        <w:rPr>
-          <w:rFonts w:asciiTheme="majorHAnsi" w:hAnsiTheme="majorHAnsi" w:cstheme="majorHAnsi"/>
-          <w:lang w:val="en-GB" w:eastAsia="de-DE"/>
-        </w:rPr>
-        <w:t>HashiCorp</w:t>
-      </w:r>
-      <w:proofErr w:type="spellEnd"/>
-      <w:r>
-        <w:rPr>
-          <w:rFonts w:asciiTheme="majorHAnsi" w:hAnsiTheme="majorHAnsi" w:cstheme="majorHAnsi"/>
-          <w:lang w:val="en-GB" w:eastAsia="de-DE"/>
-        </w:rPr>
-        <w:t>\Vagrant\bin\vagrant.exe)</w:t>
+        <w:t>C:\Program Files (x86)\HashiCorp\Vagrant\bin\vagrant.exe)</w:t>
       </w:r>
       <w:r>
         <w:rPr>
@@ -7256,31 +6122,7 @@
           <w:rFonts w:asciiTheme="majorHAnsi" w:hAnsiTheme="majorHAnsi" w:cstheme="majorHAnsi"/>
           <w:lang w:val="en-GB" w:eastAsia="de-DE"/>
         </w:rPr>
-        <w:t>Right click on project -&gt; „Properties</w:t>
-      </w:r>
-      <w:proofErr w:type="gramStart"/>
-      <w:r>
-        <w:rPr>
-          <w:rFonts w:asciiTheme="majorHAnsi" w:hAnsiTheme="majorHAnsi" w:cstheme="majorHAnsi"/>
-          <w:lang w:val="en-GB" w:eastAsia="de-DE"/>
-        </w:rPr>
-        <w:t>“ -</w:t>
-      </w:r>
-      <w:proofErr w:type="gramEnd"/>
-      <w:r>
-        <w:rPr>
-          <w:rFonts w:asciiTheme="majorHAnsi" w:hAnsiTheme="majorHAnsi" w:cstheme="majorHAnsi"/>
-          <w:lang w:val="en-GB" w:eastAsia="de-DE"/>
-        </w:rPr>
-        <w:t xml:space="preserve">&gt; „Vagrant“. Enter the directory of homestead’s </w:t>
-      </w:r>
-      <w:proofErr w:type="spellStart"/>
-      <w:r>
-        <w:rPr>
-          <w:rFonts w:asciiTheme="majorHAnsi" w:hAnsiTheme="majorHAnsi" w:cstheme="majorHAnsi"/>
-          <w:lang w:val="en-GB" w:eastAsia="de-DE"/>
-        </w:rPr>
-        <w:t>V</w:t>
+        <w:t>Right click on project -&gt; „Properties“ -&gt; „Vagrant“. Enter the directory of homestead’s V</w:t>
       </w:r>
       <w:r>
         <w:rPr>
@@ -7294,63 +6136,7 @@
           <w:rFonts w:asciiTheme="majorHAnsi" w:hAnsiTheme="majorHAnsi" w:cstheme="majorHAnsi"/>
           <w:lang w:val="en-GB" w:eastAsia="de-DE"/>
         </w:rPr>
-        <w:t>grantfile</w:t>
-      </w:r>
-      <w:proofErr w:type="spellEnd"/>
-      <w:r>
-        <w:rPr>
-          <w:rFonts w:asciiTheme="majorHAnsi" w:hAnsiTheme="majorHAnsi" w:cstheme="majorHAnsi"/>
-          <w:lang w:val="en-GB" w:eastAsia="de-DE"/>
-        </w:rPr>
-        <w:t xml:space="preserve"> as „Vagrant root</w:t>
-      </w:r>
-      <w:proofErr w:type="gramStart"/>
-      <w:r>
-        <w:rPr>
-          <w:rFonts w:asciiTheme="majorHAnsi" w:hAnsiTheme="majorHAnsi" w:cstheme="majorHAnsi"/>
-          <w:lang w:val="en-GB" w:eastAsia="de-DE"/>
-        </w:rPr>
-        <w:t>“ (</w:t>
-      </w:r>
-      <w:proofErr w:type="gramEnd"/>
-      <w:r>
-        <w:rPr>
-          <w:rFonts w:asciiTheme="majorHAnsi" w:hAnsiTheme="majorHAnsi" w:cstheme="majorHAnsi"/>
-          <w:lang w:val="en-GB" w:eastAsia="de-DE"/>
-        </w:rPr>
-        <w:t>D:\</w:t>
-      </w:r>
-      <w:proofErr w:type="spellStart"/>
-      <w:r>
-        <w:rPr>
-          <w:rFonts w:asciiTheme="majorHAnsi" w:hAnsiTheme="majorHAnsi" w:cstheme="majorHAnsi"/>
-          <w:lang w:val="en-GB" w:eastAsia="de-DE"/>
-        </w:rPr>
-        <w:t>privat</w:t>
-      </w:r>
-      <w:proofErr w:type="spellEnd"/>
-      <w:r>
-        <w:rPr>
-          <w:rFonts w:asciiTheme="majorHAnsi" w:hAnsiTheme="majorHAnsi" w:cstheme="majorHAnsi"/>
-          <w:lang w:val="en-GB" w:eastAsia="de-DE"/>
-        </w:rPr>
-        <w:t>\</w:t>
-      </w:r>
-      <w:proofErr w:type="spellStart"/>
-      <w:r>
-        <w:rPr>
-          <w:rFonts w:asciiTheme="majorHAnsi" w:hAnsiTheme="majorHAnsi" w:cstheme="majorHAnsi"/>
-          <w:lang w:val="en-GB" w:eastAsia="de-DE"/>
-        </w:rPr>
-        <w:t>Entwicklung</w:t>
-      </w:r>
-      <w:proofErr w:type="spellEnd"/>
-      <w:r>
-        <w:rPr>
-          <w:rFonts w:asciiTheme="majorHAnsi" w:hAnsiTheme="majorHAnsi" w:cstheme="majorHAnsi"/>
-          <w:lang w:val="en-GB" w:eastAsia="de-DE"/>
-        </w:rPr>
-        <w:t>\tools\homestead).</w:t>
+        <w:t>grantfile as „Vagrant root“ (D:\privat\Entwicklung\tools\homestead).</w:t>
       </w:r>
     </w:p>
     <w:p>
@@ -7367,15 +6153,7 @@
           <w:rFonts w:asciiTheme="majorHAnsi" w:hAnsiTheme="majorHAnsi" w:cstheme="majorHAnsi"/>
           <w:lang w:val="en-GB" w:eastAsia="de-DE"/>
         </w:rPr>
-        <w:t>Now you have full access on the Vagrant commands like “vagrant up” etc. or SSH into the configured Homestead box (default values are host</w:t>
-      </w:r>
-      <w:proofErr w:type="gramStart"/>
-      <w:r>
-        <w:rPr>
-          <w:rFonts w:asciiTheme="majorHAnsi" w:hAnsiTheme="majorHAnsi" w:cstheme="majorHAnsi"/>
-          <w:lang w:val="en-GB" w:eastAsia="de-DE"/>
-        </w:rPr>
-        <w:t>:</w:t>
+        <w:t>Now you have full access on the Vagrant commands like “vagrant up” etc. or SSH into the configured Homestead box (default values are host:</w:t>
       </w:r>
       <w:r>
         <w:rPr>
@@ -7385,21 +6163,12 @@
         </w:rPr>
         <w:t>127.0.0.1:2222</w:t>
       </w:r>
-      <w:proofErr w:type="gramEnd"/>
-      <w:r>
-        <w:rPr>
-          <w:rFonts w:asciiTheme="majorHAnsi" w:hAnsiTheme="majorHAnsi" w:cstheme="majorHAnsi"/>
-          <w:lang w:val="en-GB" w:eastAsia="de-DE"/>
-        </w:rPr>
-        <w:t xml:space="preserve">, </w:t>
-      </w:r>
-      <w:proofErr w:type="spellStart"/>
-      <w:r>
-        <w:rPr>
-          <w:rFonts w:asciiTheme="majorHAnsi" w:hAnsiTheme="majorHAnsi" w:cstheme="majorHAnsi"/>
-          <w:lang w:val="en-GB" w:eastAsia="de-DE"/>
-        </w:rPr>
-        <w:t>user:</w:t>
+      <w:r>
+        <w:rPr>
+          <w:rFonts w:asciiTheme="majorHAnsi" w:hAnsiTheme="majorHAnsi" w:cstheme="majorHAnsi"/>
+          <w:lang w:val="en-GB" w:eastAsia="de-DE"/>
+        </w:rPr>
+        <w:t>, user:</w:t>
       </w:r>
       <w:r>
         <w:rPr>
@@ -7409,7 +6178,6 @@
         </w:rPr>
         <w:t>vagrant</w:t>
       </w:r>
-      <w:proofErr w:type="spellEnd"/>
       <w:r>
         <w:rPr>
           <w:rFonts w:asciiTheme="majorHAnsi" w:hAnsiTheme="majorHAnsi" w:cstheme="majorHAnsi"/>
@@ -7501,7 +6269,6 @@
         </w:rPr>
         <w:t xml:space="preserve">Due to technical limitations with </w:t>
       </w:r>
-      <w:proofErr w:type="spellStart"/>
       <w:r>
         <w:rPr>
           <w:rFonts w:asciiTheme="majorHAnsi" w:eastAsia="Times New Roman" w:hAnsiTheme="majorHAnsi" w:cstheme="majorHAnsi"/>
@@ -7516,34 +6283,7 @@
           <w:szCs w:val="24"/>
           <w:lang w:val="en-GB" w:eastAsia="de-DE"/>
         </w:rPr>
-        <w:t>etbeans</w:t>
-      </w:r>
-      <w:proofErr w:type="spellEnd"/>
-      <w:r>
-        <w:rPr>
-          <w:rFonts w:asciiTheme="majorHAnsi" w:eastAsia="Times New Roman" w:hAnsiTheme="majorHAnsi" w:cstheme="majorHAnsi"/>
-          <w:szCs w:val="24"/>
-          <w:lang w:val="en-GB" w:eastAsia="de-DE"/>
-        </w:rPr>
-        <w:t xml:space="preserve"> and </w:t>
-      </w:r>
-      <w:proofErr w:type="spellStart"/>
-      <w:r>
-        <w:rPr>
-          <w:rFonts w:asciiTheme="majorHAnsi" w:eastAsia="Times New Roman" w:hAnsiTheme="majorHAnsi" w:cstheme="majorHAnsi"/>
-          <w:szCs w:val="24"/>
-          <w:lang w:val="en-GB" w:eastAsia="de-DE"/>
-        </w:rPr>
-        <w:t>XDebug</w:t>
-      </w:r>
-      <w:proofErr w:type="spellEnd"/>
-      <w:r>
-        <w:rPr>
-          <w:rFonts w:asciiTheme="majorHAnsi" w:eastAsia="Times New Roman" w:hAnsiTheme="majorHAnsi" w:cstheme="majorHAnsi"/>
-          <w:szCs w:val="24"/>
-          <w:lang w:val="en-GB" w:eastAsia="de-DE"/>
-        </w:rPr>
-        <w:t xml:space="preserve"> on the present platform, no d</w:t>
+        <w:t>etbeans and XDebug on the present platform, no d</w:t>
       </w:r>
       <w:r>
         <w:rPr>
@@ -7660,19 +6400,8 @@
           <w:szCs w:val="24"/>
           <w:lang w:val="en-GB" w:eastAsia="de-DE"/>
         </w:rPr>
-        <w:t>.</w:t>
-      </w:r>
-      <w:proofErr w:type="spellStart"/>
-      <w:r>
-        <w:rPr>
-          <w:rFonts w:asciiTheme="majorHAnsi" w:eastAsia="Times New Roman" w:hAnsiTheme="majorHAnsi" w:cstheme="majorHAnsi"/>
-          <w:i/>
-          <w:szCs w:val="24"/>
-          <w:lang w:val="en-GB" w:eastAsia="de-DE"/>
-        </w:rPr>
-        <w:t>env</w:t>
-      </w:r>
-      <w:proofErr w:type="spellEnd"/>
+        <w:t>.env</w:t>
+      </w:r>
       <w:r>
         <w:rPr>
           <w:rFonts w:asciiTheme="majorHAnsi" w:eastAsia="Times New Roman" w:hAnsiTheme="majorHAnsi" w:cstheme="majorHAnsi"/>
@@ -7839,7 +6568,6 @@
                 <w:lang w:val="en-GB"/>
               </w:rPr>
             </w:pPr>
-            <w:proofErr w:type="spellStart"/>
             <w:r>
               <w:rPr>
                 <w:rFonts w:asciiTheme="majorHAnsi" w:eastAsia="Times New Roman" w:hAnsiTheme="majorHAnsi" w:cstheme="majorHAnsi"/>
@@ -7848,7 +6576,6 @@
               </w:rPr>
               <w:t>Testuser</w:t>
             </w:r>
-            <w:proofErr w:type="spellEnd"/>
           </w:p>
         </w:tc>
         <w:tc>
@@ -7980,8 +6707,6 @@
               </w:rPr>
               <w:t>password</w:t>
             </w:r>
-            <w:bookmarkStart w:id="3" w:name="_GoBack"/>
-            <w:bookmarkEnd w:id="3"/>
           </w:p>
         </w:tc>
       </w:tr>
@@ -14253,7 +12978,7 @@
 </file>
 
 <file path=customXml/itemProps1.xml><?xml version="1.0" encoding="utf-8"?>
-<ds:datastoreItem xmlns:ds="http://schemas.openxmlformats.org/officeDocument/2006/customXml" ds:itemID="{8C4C0D24-7F41-47F1-8A63-F93EB05B23E8}">
+<ds:datastoreItem xmlns:ds="http://schemas.openxmlformats.org/officeDocument/2006/customXml" ds:itemID="{BC671237-EB2A-4147-994E-4570BD3C3E45}">
   <ds:schemaRefs>
     <ds:schemaRef ds:uri="http://schemas.openxmlformats.org/officeDocument/2006/bibliography"/>
   </ds:schemaRefs>

</xml_diff>